<commit_message>
Documentation.docx -Added basic descriptions for every element of the current  GUI mock up
</commit_message>
<xml_diff>
--- a/doc/Documentation.docx
+++ b/doc/Documentation.docx
@@ -6,13 +6,8 @@
       <w:pPr>
         <w:pStyle w:val="Heading1"/>
       </w:pPr>
-      <w:proofErr w:type="spellStart"/>
-      <w:r>
-        <w:t>SpaceRock</w:t>
-      </w:r>
-      <w:proofErr w:type="spellEnd"/>
-      <w:r>
-        <w:t xml:space="preserve"> GUI Documentation</w:t>
+      <w:r>
+        <w:t>SpaceRock GUI Documentation</w:t>
       </w:r>
     </w:p>
     <w:p>
@@ -57,10 +52,10 @@
             <v:path o:extrusionok="f" gradientshapeok="t" o:connecttype="rect"/>
             <o:lock v:ext="edit" aspectratio="t"/>
           </v:shapetype>
-          <v:shape id="_x0000_i1031" type="#_x0000_t75" style="width:442.2pt;height:296.1pt" o:ole="">
+          <v:shape id="_x0000_i1025" type="#_x0000_t75" style="width:442.5pt;height:296.25pt" o:ole="">
             <v:imagedata r:id="rId4" o:title=""/>
           </v:shape>
-          <o:OLEObject Type="Embed" ProgID="Visio.Drawing.15" ShapeID="_x0000_i1031" DrawAspect="Content" ObjectID="_1547813103" r:id="rId5"/>
+          <o:OLEObject Type="Embed" ProgID="Visio.Drawing.15" ShapeID="_x0000_i1025" DrawAspect="Content" ObjectID="_1547901003" r:id="rId5"/>
         </w:object>
       </w:r>
     </w:p>
@@ -72,39 +67,84 @@
       <w:r>
         <w:t xml:space="preserve">Figure </w:t>
       </w:r>
-      <w:r>
-        <w:fldChar w:fldCharType="begin"/>
-      </w:r>
-      <w:r>
-        <w:instrText xml:space="preserve"> SEQ Figure \* ARABIC </w:instrText>
-      </w:r>
-      <w:r>
-        <w:fldChar w:fldCharType="separate"/>
-      </w:r>
-      <w:r>
-        <w:rPr>
-          <w:noProof/>
-        </w:rPr>
-        <w:t>1</w:t>
-      </w:r>
-      <w:r>
-        <w:fldChar w:fldCharType="end"/>
-      </w:r>
-      <w:r>
-        <w:t xml:space="preserve">: Mock-Up of </w:t>
-      </w:r>
-      <w:proofErr w:type="spellStart"/>
-      <w:r>
-        <w:t>SpaceRock</w:t>
-      </w:r>
-      <w:proofErr w:type="spellEnd"/>
-      <w:r>
-        <w:t xml:space="preserve"> GUI</w:t>
-      </w:r>
-    </w:p>
-    <w:p>
-      <w:r>
-        <w:t>(explanation goes here)</w:t>
+      <w:fldSimple w:instr=" SEQ Figure \* ARABIC ">
+        <w:r>
+          <w:rPr>
+            <w:noProof/>
+          </w:rPr>
+          <w:t>1</w:t>
+        </w:r>
+      </w:fldSimple>
+      <w:r>
+        <w:t>: Mock-Up of SpaceRock GUI</w:t>
+      </w:r>
+    </w:p>
+    <w:p>
+      <w:r>
+        <w:t>Object Display Canvas:</w:t>
+      </w:r>
+      <w:r>
+        <w:t xml:space="preserve"> Either displays the greyscale image in Raw mode or displays the detected objects in Processed mode. The greyscale image and detected objects will be scaled according to the current camera settings. The detected objects will be color coded according to their possible danger to the SRS. In Processed mode, objects can be selected and their details can be viewed from the Selected Object Information Panel. </w:t>
+      </w:r>
+    </w:p>
+    <w:p>
+      <w:r>
+        <w:t>Selected Object Information Panel:</w:t>
+      </w:r>
+      <w:r>
+        <w:t xml:space="preserve"> Displays the</w:t>
+      </w:r>
+      <w:r>
+        <w:t xml:space="preserve"> current selected</w:t>
+      </w:r>
+      <w:r>
+        <w:t xml:space="preserve"> object’s camera assigned ID, estimated size, and estimated velocity</w:t>
+      </w:r>
+      <w:r>
+        <w:t xml:space="preserve"> while in Processed Mode</w:t>
+      </w:r>
+      <w:r>
+        <w:t>.</w:t>
+      </w:r>
+    </w:p>
+    <w:p>
+      <w:r>
+        <w:t>Camera Zoom:</w:t>
+      </w:r>
+      <w:r>
+        <w:t xml:space="preserve"> Adjusts the camera’s zoom toward the center of its field of view.</w:t>
+      </w:r>
+    </w:p>
+    <w:p>
+      <w:r>
+        <w:t>Section Size:</w:t>
+      </w:r>
+      <w:r>
+        <w:t xml:space="preserve"> Adjusts the image processing section size.</w:t>
+      </w:r>
+    </w:p>
+    <w:p>
+      <w:r>
+        <w:t>Section Overlap:</w:t>
+      </w:r>
+      <w:r>
+        <w:t xml:space="preserve"> Adjusts the amount of overlap each section is allowed to have with its neighbors.</w:t>
+      </w:r>
+    </w:p>
+    <w:p>
+      <w:r>
+        <w:t>Raw/Processed Mode:</w:t>
+      </w:r>
+      <w:r>
+        <w:t xml:space="preserve"> Raw Mode returns the greyscale image with no processing. Processed Mode returns all objects detected processed and its relative coordinates on the field of view.</w:t>
+      </w:r>
+      <w:bookmarkStart w:id="0" w:name="_GoBack"/>
+      <w:bookmarkEnd w:id="0"/>
+    </w:p>
+    <w:p>
+      <w:r>
+        <w:lastRenderedPageBreak/>
+        <w:t>Networking</w:t>
       </w:r>
     </w:p>
     <w:p>
@@ -112,12 +152,7 @@
         <w:pStyle w:val="Heading2"/>
       </w:pPr>
       <w:r>
-        <w:t>Technical I</w:t>
-      </w:r>
-      <w:bookmarkStart w:id="0" w:name="_GoBack"/>
-      <w:bookmarkEnd w:id="0"/>
-      <w:r>
-        <w:t>nformation</w:t>
+        <w:t>Technical Information</w:t>
       </w:r>
     </w:p>
     <w:p>
@@ -126,14 +161,6 @@
       </w:pPr>
       <w:r>
         <w:t>GUI</w:t>
-      </w:r>
-    </w:p>
-    <w:p>
-      <w:pPr>
-        <w:pStyle w:val="Heading3"/>
-      </w:pPr>
-      <w:r>
-        <w:t>Networking</w:t>
       </w:r>
     </w:p>
     <w:sectPr>
@@ -269,6 +296,7 @@
     <w:lsdException w:name="HTML Sample" w:semiHidden="1" w:unhideWhenUsed="1"/>
     <w:lsdException w:name="HTML Typewriter" w:semiHidden="1" w:unhideWhenUsed="1"/>
     <w:lsdException w:name="HTML Variable" w:semiHidden="1" w:unhideWhenUsed="1"/>
+    <w:lsdException w:name="Normal Table" w:semiHidden="1" w:unhideWhenUsed="1"/>
     <w:lsdException w:name="annotation subject" w:semiHidden="1" w:unhideWhenUsed="1"/>
     <w:lsdException w:name="No List" w:semiHidden="1" w:unhideWhenUsed="1"/>
     <w:lsdException w:name="Outline List 1" w:semiHidden="1" w:unhideWhenUsed="1"/>
@@ -315,8 +343,10 @@
     <w:lsdException w:name="Table Subtle 2" w:semiHidden="1" w:unhideWhenUsed="1"/>
     <w:lsdException w:name="Table Web 1" w:semiHidden="1" w:unhideWhenUsed="1"/>
     <w:lsdException w:name="Table Web 2" w:semiHidden="1" w:unhideWhenUsed="1"/>
+    <w:lsdException w:name="Table Web 3" w:semiHidden="1" w:unhideWhenUsed="1"/>
     <w:lsdException w:name="Balloon Text" w:semiHidden="1" w:unhideWhenUsed="1"/>
     <w:lsdException w:name="Table Grid" w:uiPriority="39"/>
+    <w:lsdException w:name="Table Theme" w:semiHidden="1" w:unhideWhenUsed="1"/>
     <w:lsdException w:name="Placeholder Text" w:semiHidden="1"/>
     <w:lsdException w:name="No Spacing" w:uiPriority="1" w:qFormat="1"/>
     <w:lsdException w:name="Light Shading" w:uiPriority="60"/>

</xml_diff>

<commit_message>
Add details to documentation
</commit_message>
<xml_diff>
--- a/doc/Documentation.docx
+++ b/doc/Documentation.docx
@@ -9,6 +9,11 @@
       <w:r>
         <w:t>SpaceRock GUI Documentation</w:t>
       </w:r>
+      <w:r>
+        <w:t xml:space="preserve"> (DRAFT)</w:t>
+      </w:r>
+      <w:bookmarkStart w:id="0" w:name="_GoBack"/>
+      <w:bookmarkEnd w:id="0"/>
     </w:p>
     <w:p>
       <w:pPr>
@@ -19,11 +24,16 @@
       </w:r>
     </w:p>
     <w:p>
+      <w:r>
+        <w:t xml:space="preserve">The SpaceRock system requires a Graphical User Interface (GUI) in order to allow ground-based users to control and evaluate the system’s performance. This document will describe the layout, design, and internal workings of the SpaceRock GUI simulator. </w:t>
+      </w:r>
+    </w:p>
+    <w:p>
       <w:pPr>
         <w:pStyle w:val="Heading2"/>
       </w:pPr>
       <w:r>
-        <w:t>Mock-Up</w:t>
+        <w:t>Design</w:t>
       </w:r>
     </w:p>
     <w:p>
@@ -52,10 +62,10 @@
             <v:path o:extrusionok="f" gradientshapeok="t" o:connecttype="rect"/>
             <o:lock v:ext="edit" aspectratio="t"/>
           </v:shapetype>
-          <v:shape id="_x0000_i1025" type="#_x0000_t75" style="width:442.5pt;height:296.25pt" o:ole="">
-            <v:imagedata r:id="rId4" o:title=""/>
+          <v:shape id="_x0000_i1025" type="#_x0000_t75" style="width:442.2pt;height:296.4pt" o:ole="">
+            <v:imagedata r:id="rId6" o:title=""/>
           </v:shape>
-          <o:OLEObject Type="Embed" ProgID="Visio.Drawing.15" ShapeID="_x0000_i1025" DrawAspect="Content" ObjectID="_1547901003" r:id="rId5"/>
+          <o:OLEObject Type="Embed" ProgID="Visio.Drawing.15" ShapeID="_x0000_i1025" DrawAspect="Content" ObjectID="_1548059892" r:id="rId7"/>
         </w:object>
       </w:r>
     </w:p>
@@ -67,86 +77,214 @@
       <w:r>
         <w:t xml:space="preserve">Figure </w:t>
       </w:r>
-      <w:fldSimple w:instr=" SEQ Figure \* ARABIC ">
-        <w:r>
-          <w:rPr>
-            <w:noProof/>
-          </w:rPr>
-          <w:t>1</w:t>
-        </w:r>
-      </w:fldSimple>
+      <w:r>
+        <w:fldChar w:fldCharType="begin"/>
+      </w:r>
+      <w:r>
+        <w:instrText xml:space="preserve"> SEQ Figure \* ARABIC </w:instrText>
+      </w:r>
+      <w:r>
+        <w:fldChar w:fldCharType="separate"/>
+      </w:r>
+      <w:r>
+        <w:rPr>
+          <w:noProof/>
+        </w:rPr>
+        <w:t>1</w:t>
+      </w:r>
+      <w:r>
+        <w:rPr>
+          <w:noProof/>
+        </w:rPr>
+        <w:fldChar w:fldCharType="end"/>
+      </w:r>
       <w:r>
         <w:t>: Mock-Up of SpaceRock GUI</w:t>
       </w:r>
     </w:p>
-    <w:p>
-      <w:r>
-        <w:t>Object Display Canvas:</w:t>
-      </w:r>
-      <w:r>
-        <w:t xml:space="preserve"> Either displays the greyscale image in Raw mode or displays the detected objects in Processed mode. The greyscale image and detected objects will be scaled according to the current camera settings. The detected objects will be color coded according to their possible danger to the SRS. In Processed mode, objects can be selected and their details can be viewed from the Selected Object Information Panel. </w:t>
-      </w:r>
-    </w:p>
-    <w:p>
-      <w:r>
-        <w:t>Selected Object Information Panel:</w:t>
-      </w:r>
-      <w:r>
-        <w:t xml:space="preserve"> Displays the</w:t>
-      </w:r>
-      <w:r>
-        <w:t xml:space="preserve"> current selected</w:t>
-      </w:r>
-      <w:r>
-        <w:t xml:space="preserve"> object’s camera assigned ID, estimated size, and estimated velocity</w:t>
-      </w:r>
-      <w:r>
-        <w:t xml:space="preserve"> while in Processed Mode</w:t>
-      </w:r>
-      <w:r>
-        <w:t>.</w:t>
-      </w:r>
-    </w:p>
-    <w:p>
-      <w:r>
-        <w:t>Camera Zoom:</w:t>
-      </w:r>
-      <w:r>
-        <w:t xml:space="preserve"> Adjusts the camera’s zoom toward the center of its field of view.</w:t>
-      </w:r>
-    </w:p>
-    <w:p>
-      <w:r>
-        <w:t>Section Size:</w:t>
-      </w:r>
-      <w:r>
-        <w:t xml:space="preserve"> Adjusts the image processing section size.</w:t>
-      </w:r>
-    </w:p>
-    <w:p>
-      <w:r>
-        <w:t>Section Overlap:</w:t>
-      </w:r>
-      <w:r>
-        <w:t xml:space="preserve"> Adjusts the amount of overlap each section is allowed to have with its neighbors.</w:t>
-      </w:r>
-    </w:p>
-    <w:p>
-      <w:r>
-        <w:t>Raw/Processed Mode:</w:t>
-      </w:r>
-      <w:r>
-        <w:t xml:space="preserve"> Raw Mode returns the greyscale image with no processing. Processed Mode returns all objects detected processed and its relative coordinates on the field of view.</w:t>
-      </w:r>
-      <w:bookmarkStart w:id="0" w:name="_GoBack"/>
-      <w:bookmarkEnd w:id="0"/>
-    </w:p>
-    <w:p>
-      <w:r>
-        <w:lastRenderedPageBreak/>
-        <w:t>Networking</w:t>
-      </w:r>
-    </w:p>
+    <w:tbl>
+      <w:tblPr>
+        <w:tblStyle w:val="TableGrid"/>
+        <w:tblW w:w="0" w:type="auto"/>
+        <w:tblLook w:val="04A0" w:firstRow="1" w:lastRow="0" w:firstColumn="1" w:lastColumn="0" w:noHBand="0" w:noVBand="1"/>
+      </w:tblPr>
+      <w:tblGrid>
+        <w:gridCol w:w="3595"/>
+        <w:gridCol w:w="5755"/>
+      </w:tblGrid>
+      <w:tr>
+        <w:tc>
+          <w:tcPr>
+            <w:tcW w:w="3595" w:type="dxa"/>
+          </w:tcPr>
+          <w:p>
+            <w:pPr>
+              <w:rPr>
+                <w:b/>
+              </w:rPr>
+            </w:pPr>
+            <w:r>
+              <w:rPr>
+                <w:b/>
+              </w:rPr>
+              <w:t>UI Element</w:t>
+            </w:r>
+          </w:p>
+        </w:tc>
+        <w:tc>
+          <w:tcPr>
+            <w:tcW w:w="5755" w:type="dxa"/>
+          </w:tcPr>
+          <w:p>
+            <w:pPr>
+              <w:rPr>
+                <w:b/>
+              </w:rPr>
+            </w:pPr>
+            <w:r>
+              <w:rPr>
+                <w:b/>
+              </w:rPr>
+              <w:t>Function</w:t>
+            </w:r>
+          </w:p>
+        </w:tc>
+      </w:tr>
+      <w:tr>
+        <w:tc>
+          <w:tcPr>
+            <w:tcW w:w="3595" w:type="dxa"/>
+          </w:tcPr>
+          <w:p>
+            <w:r>
+              <w:t>Object Display Canvas</w:t>
+            </w:r>
+          </w:p>
+        </w:tc>
+        <w:tc>
+          <w:tcPr>
+            <w:tcW w:w="5755" w:type="dxa"/>
+          </w:tcPr>
+          <w:p>
+            <w:r>
+              <w:t xml:space="preserve"> Either displays the greyscale image in Raw mode or displays the detected objects in Processed mode. The greyscale image and detected objects will be scaled according to the current camera settings. The detected objects will be color coded according to their possible danger to the SRS. In Processed mode, objects can be selected and their details can be viewed from the Selected Object Information Panel. </w:t>
+            </w:r>
+          </w:p>
+        </w:tc>
+      </w:tr>
+      <w:tr>
+        <w:tc>
+          <w:tcPr>
+            <w:tcW w:w="3595" w:type="dxa"/>
+          </w:tcPr>
+          <w:p>
+            <w:r>
+              <w:t>Selected Object Information Panel</w:t>
+            </w:r>
+          </w:p>
+        </w:tc>
+        <w:tc>
+          <w:tcPr>
+            <w:tcW w:w="5755" w:type="dxa"/>
+          </w:tcPr>
+          <w:p>
+            <w:r>
+              <w:t xml:space="preserve"> Displays the current selected object’s camera assigned ID, estimated size, and estimated velocity while in Processed Mode.</w:t>
+            </w:r>
+          </w:p>
+        </w:tc>
+      </w:tr>
+      <w:tr>
+        <w:tc>
+          <w:tcPr>
+            <w:tcW w:w="3595" w:type="dxa"/>
+          </w:tcPr>
+          <w:p>
+            <w:r>
+              <w:t>Camera Zoom</w:t>
+            </w:r>
+          </w:p>
+        </w:tc>
+        <w:tc>
+          <w:tcPr>
+            <w:tcW w:w="5755" w:type="dxa"/>
+          </w:tcPr>
+          <w:p>
+            <w:r>
+              <w:t xml:space="preserve"> Adjusts the camera’s zoom toward the center of its field of view.</w:t>
+            </w:r>
+          </w:p>
+        </w:tc>
+      </w:tr>
+      <w:tr>
+        <w:tc>
+          <w:tcPr>
+            <w:tcW w:w="3595" w:type="dxa"/>
+          </w:tcPr>
+          <w:p>
+            <w:r>
+              <w:lastRenderedPageBreak/>
+              <w:t>Section Size</w:t>
+            </w:r>
+          </w:p>
+        </w:tc>
+        <w:tc>
+          <w:tcPr>
+            <w:tcW w:w="5755" w:type="dxa"/>
+          </w:tcPr>
+          <w:p>
+            <w:r>
+              <w:t xml:space="preserve"> Adjusts the image processing section size.</w:t>
+            </w:r>
+          </w:p>
+        </w:tc>
+      </w:tr>
+      <w:tr>
+        <w:tc>
+          <w:tcPr>
+            <w:tcW w:w="3595" w:type="dxa"/>
+          </w:tcPr>
+          <w:p>
+            <w:r>
+              <w:t>Section Overlap</w:t>
+            </w:r>
+          </w:p>
+        </w:tc>
+        <w:tc>
+          <w:tcPr>
+            <w:tcW w:w="5755" w:type="dxa"/>
+          </w:tcPr>
+          <w:p>
+            <w:r>
+              <w:t xml:space="preserve"> Adjusts the amount of overlap each section is allowed to have with its neighbors.</w:t>
+            </w:r>
+          </w:p>
+        </w:tc>
+      </w:tr>
+      <w:tr>
+        <w:tc>
+          <w:tcPr>
+            <w:tcW w:w="3595" w:type="dxa"/>
+          </w:tcPr>
+          <w:p>
+            <w:r>
+              <w:t>Raw/Processed Mode</w:t>
+            </w:r>
+          </w:p>
+        </w:tc>
+        <w:tc>
+          <w:tcPr>
+            <w:tcW w:w="5755" w:type="dxa"/>
+          </w:tcPr>
+          <w:p>
+            <w:r>
+              <w:t xml:space="preserve"> Raw Mode returns the greyscale image with no processing. Processed Mode returns all objects detected processed and its relative coordinates on the field of view.</w:t>
+            </w:r>
+          </w:p>
+        </w:tc>
+      </w:tr>
+    </w:tbl>
+    <w:p/>
     <w:p>
       <w:pPr>
         <w:pStyle w:val="Heading2"/>
@@ -154,16 +292,52 @@
       <w:r>
         <w:t>Technical Information</w:t>
       </w:r>
+      <w:r>
+        <w:t xml:space="preserve"> </w:t>
+      </w:r>
     </w:p>
     <w:p>
       <w:pPr>
         <w:pStyle w:val="Heading3"/>
       </w:pPr>
       <w:r>
+        <w:t>Networking</w:t>
+      </w:r>
+    </w:p>
+    <w:p>
+      <w:r>
+        <w:t xml:space="preserve">The SpaceRock GUI communicates with a SpaceRock system (real or simulated) via a Transmission Control Protocol (TCP) stream containing serialized Java objects. TCP was chosen for ease-of-development, and experimentation may reveal that the extra overhead it introduces is unacceptable. In that case, switching to User Datagram Protocol (UDP) should not be difficult. </w:t>
+      </w:r>
+    </w:p>
+    <w:p>
+      <w:r>
+        <w:t>The actual contents of the TCP stream are special purpose Java classes developed in parallel with the GUI. The client sends an “Outgoing” class</w:t>
+      </w:r>
+      <w:r>
+        <w:t xml:space="preserve"> object</w:t>
+      </w:r>
+      <w:r>
+        <w:t xml:space="preserve">, which contains camera parameters such as desired zoom level, and also system parameters such as desired sector overlap. The SpaceRock system or simulator sends back </w:t>
+      </w:r>
+      <w:r>
+        <w:t>an “Incoming” class object, which contains a list of identified objects (and their position, size, heading, etc.), and optionally a list of images used for the raw image display mode.</w:t>
+      </w:r>
+    </w:p>
+    <w:p>
+      <w:pPr>
+        <w:pStyle w:val="Heading3"/>
+      </w:pPr>
+      <w:r>
         <w:t>GUI</w:t>
       </w:r>
     </w:p>
+    <w:p>
+      <w:r>
+        <w:t>The GUI is implemented using JavaFX. JavaFX was chosen as it is the modern Java UI framework, and presents very large amounts of flexibility in GUI layout and behavior. Additionally, JavaFX is hardware accelerated, ensuring that even large displays of space objects are not slowed down by the rendering system.</w:t>
+      </w:r>
+    </w:p>
     <w:sectPr>
+      <w:headerReference w:type="default" r:id="rId8"/>
       <w:pgSz w:w="12240" w:h="15840"/>
       <w:pgMar w:top="1440" w:right="1440" w:bottom="1440" w:left="1440" w:header="720" w:footer="720" w:gutter="0"/>
       <w:cols w:space="720"/>
@@ -171,6 +345,77 @@
     </w:sectPr>
   </w:body>
 </w:document>
+</file>
+
+<file path=word/endnotes.xml><?xml version="1.0" encoding="utf-8"?>
+<w:endnotes xmlns:wpc="http://schemas.microsoft.com/office/word/2010/wordprocessingCanvas" xmlns:cx="http://schemas.microsoft.com/office/drawing/2014/chartex" xmlns:cx1="http://schemas.microsoft.com/office/drawing/2015/9/8/chartex" xmlns:cx2="http://schemas.microsoft.com/office/drawing/2015/10/21/chartex" xmlns:mc="http://schemas.openxmlformats.org/markup-compatibility/2006" xmlns:o="urn:schemas-microsoft-com:office:office" xmlns:r="http://schemas.openxmlformats.org/officeDocument/2006/relationships" xmlns:m="http://schemas.openxmlformats.org/officeDocument/2006/math" xmlns:v="urn:schemas-microsoft-com:vml" xmlns:wp14="http://schemas.microsoft.com/office/word/2010/wordprocessingDrawing" xmlns:wp="http://schemas.openxmlformats.org/drawingml/2006/wordprocessingDrawing" xmlns:w10="urn:schemas-microsoft-com:office:word" xmlns:w="http://schemas.openxmlformats.org/wordprocessingml/2006/main" xmlns:w14="http://schemas.microsoft.com/office/word/2010/wordml" xmlns:w15="http://schemas.microsoft.com/office/word/2012/wordml" xmlns:w16se="http://schemas.microsoft.com/office/word/2015/wordml/symex" xmlns:wpg="http://schemas.microsoft.com/office/word/2010/wordprocessingGroup" xmlns:wpi="http://schemas.microsoft.com/office/word/2010/wordprocessingInk" xmlns:wne="http://schemas.microsoft.com/office/word/2006/wordml" xmlns:wps="http://schemas.microsoft.com/office/word/2010/wordprocessingShape" mc:Ignorable="w14 w15 w16se wp14">
+  <w:endnote w:type="separator" w:id="-1">
+    <w:p>
+      <w:pPr>
+        <w:spacing w:after="0" w:line="240" w:lineRule="auto"/>
+      </w:pPr>
+      <w:r>
+        <w:separator/>
+      </w:r>
+    </w:p>
+  </w:endnote>
+  <w:endnote w:type="continuationSeparator" w:id="0">
+    <w:p>
+      <w:pPr>
+        <w:spacing w:after="0" w:line="240" w:lineRule="auto"/>
+      </w:pPr>
+      <w:r>
+        <w:continuationSeparator/>
+      </w:r>
+    </w:p>
+  </w:endnote>
+</w:endnotes>
+</file>
+
+<file path=word/footnotes.xml><?xml version="1.0" encoding="utf-8"?>
+<w:footnotes xmlns:wpc="http://schemas.microsoft.com/office/word/2010/wordprocessingCanvas" xmlns:cx="http://schemas.microsoft.com/office/drawing/2014/chartex" xmlns:cx1="http://schemas.microsoft.com/office/drawing/2015/9/8/chartex" xmlns:cx2="http://schemas.microsoft.com/office/drawing/2015/10/21/chartex" xmlns:mc="http://schemas.openxmlformats.org/markup-compatibility/2006" xmlns:o="urn:schemas-microsoft-com:office:office" xmlns:r="http://schemas.openxmlformats.org/officeDocument/2006/relationships" xmlns:m="http://schemas.openxmlformats.org/officeDocument/2006/math" xmlns:v="urn:schemas-microsoft-com:vml" xmlns:wp14="http://schemas.microsoft.com/office/word/2010/wordprocessingDrawing" xmlns:wp="http://schemas.openxmlformats.org/drawingml/2006/wordprocessingDrawing" xmlns:w10="urn:schemas-microsoft-com:office:word" xmlns:w="http://schemas.openxmlformats.org/wordprocessingml/2006/main" xmlns:w14="http://schemas.microsoft.com/office/word/2010/wordml" xmlns:w15="http://schemas.microsoft.com/office/word/2012/wordml" xmlns:w16se="http://schemas.microsoft.com/office/word/2015/wordml/symex" xmlns:wpg="http://schemas.microsoft.com/office/word/2010/wordprocessingGroup" xmlns:wpi="http://schemas.microsoft.com/office/word/2010/wordprocessingInk" xmlns:wne="http://schemas.microsoft.com/office/word/2006/wordml" xmlns:wps="http://schemas.microsoft.com/office/word/2010/wordprocessingShape" mc:Ignorable="w14 w15 w16se wp14">
+  <w:footnote w:type="separator" w:id="-1">
+    <w:p>
+      <w:pPr>
+        <w:spacing w:after="0" w:line="240" w:lineRule="auto"/>
+      </w:pPr>
+      <w:r>
+        <w:separator/>
+      </w:r>
+    </w:p>
+  </w:footnote>
+  <w:footnote w:type="continuationSeparator" w:id="0">
+    <w:p>
+      <w:pPr>
+        <w:spacing w:after="0" w:line="240" w:lineRule="auto"/>
+      </w:pPr>
+      <w:r>
+        <w:continuationSeparator/>
+      </w:r>
+    </w:p>
+  </w:footnote>
+</w:footnotes>
+</file>
+
+<file path=word/header1.xml><?xml version="1.0" encoding="utf-8"?>
+<w:hdr xmlns:wpc="http://schemas.microsoft.com/office/word/2010/wordprocessingCanvas" xmlns:cx="http://schemas.microsoft.com/office/drawing/2014/chartex" xmlns:cx1="http://schemas.microsoft.com/office/drawing/2015/9/8/chartex" xmlns:cx2="http://schemas.microsoft.com/office/drawing/2015/10/21/chartex" xmlns:mc="http://schemas.openxmlformats.org/markup-compatibility/2006" xmlns:o="urn:schemas-microsoft-com:office:office" xmlns:r="http://schemas.openxmlformats.org/officeDocument/2006/relationships" xmlns:m="http://schemas.openxmlformats.org/officeDocument/2006/math" xmlns:v="urn:schemas-microsoft-com:vml" xmlns:wp14="http://schemas.microsoft.com/office/word/2010/wordprocessingDrawing" xmlns:wp="http://schemas.openxmlformats.org/drawingml/2006/wordprocessingDrawing" xmlns:w10="urn:schemas-microsoft-com:office:word" xmlns:w="http://schemas.openxmlformats.org/wordprocessingml/2006/main" xmlns:w14="http://schemas.microsoft.com/office/word/2010/wordml" xmlns:w15="http://schemas.microsoft.com/office/word/2012/wordml" xmlns:w16se="http://schemas.microsoft.com/office/word/2015/wordml/symex" xmlns:wpg="http://schemas.microsoft.com/office/word/2010/wordprocessingGroup" xmlns:wpi="http://schemas.microsoft.com/office/word/2010/wordprocessingInk" xmlns:wne="http://schemas.microsoft.com/office/word/2006/wordml" xmlns:wps="http://schemas.microsoft.com/office/word/2010/wordprocessingShape" mc:Ignorable="w14 w15 w16se wp14">
+  <w:p>
+    <w:pPr>
+      <w:pStyle w:val="Header"/>
+    </w:pPr>
+    <w:r>
+      <w:t>CS460</w:t>
+    </w:r>
+    <w:r>
+      <w:tab/>
+      <w:t>Team 03</w:t>
+    </w:r>
+    <w:r>
+      <w:tab/>
+      <w:t>2017-02-07</w:t>
+    </w:r>
+  </w:p>
+</w:hdr>
 </file>
 
 <file path=word/styles.xml><?xml version="1.0" encoding="utf-8"?>
@@ -761,6 +1006,77 @@
       <w:sz w:val="24"/>
     </w:rPr>
   </w:style>
+  <w:style w:type="table" w:styleId="TableGrid">
+    <w:name w:val="Table Grid"/>
+    <w:basedOn w:val="TableNormal"/>
+    <w:uiPriority w:val="39"/>
+    <w:rsid w:val="00F97CE9"/>
+    <w:pPr>
+      <w:spacing w:after="0" w:line="240" w:lineRule="auto"/>
+    </w:pPr>
+    <w:tblPr>
+      <w:tblBorders>
+        <w:top w:val="single" w:sz="4" w:space="0" w:color="auto"/>
+        <w:left w:val="single" w:sz="4" w:space="0" w:color="auto"/>
+        <w:bottom w:val="single" w:sz="4" w:space="0" w:color="auto"/>
+        <w:right w:val="single" w:sz="4" w:space="0" w:color="auto"/>
+        <w:insideH w:val="single" w:sz="4" w:space="0" w:color="auto"/>
+        <w:insideV w:val="single" w:sz="4" w:space="0" w:color="auto"/>
+      </w:tblBorders>
+    </w:tblPr>
+  </w:style>
+  <w:style w:type="paragraph" w:styleId="Header">
+    <w:name w:val="header"/>
+    <w:basedOn w:val="Normal"/>
+    <w:link w:val="HeaderChar"/>
+    <w:uiPriority w:val="99"/>
+    <w:unhideWhenUsed/>
+    <w:rsid w:val="00DA05A6"/>
+    <w:pPr>
+      <w:tabs>
+        <w:tab w:val="center" w:pos="4680"/>
+        <w:tab w:val="right" w:pos="9360"/>
+      </w:tabs>
+      <w:spacing w:after="0" w:line="240" w:lineRule="auto"/>
+    </w:pPr>
+  </w:style>
+  <w:style w:type="character" w:customStyle="1" w:styleId="HeaderChar">
+    <w:name w:val="Header Char"/>
+    <w:basedOn w:val="DefaultParagraphFont"/>
+    <w:link w:val="Header"/>
+    <w:uiPriority w:val="99"/>
+    <w:rsid w:val="00DA05A6"/>
+    <w:rPr>
+      <w:rFonts w:ascii="Times New Roman" w:hAnsi="Times New Roman"/>
+      <w:sz w:val="24"/>
+    </w:rPr>
+  </w:style>
+  <w:style w:type="paragraph" w:styleId="Footer">
+    <w:name w:val="footer"/>
+    <w:basedOn w:val="Normal"/>
+    <w:link w:val="FooterChar"/>
+    <w:uiPriority w:val="99"/>
+    <w:unhideWhenUsed/>
+    <w:rsid w:val="00DA05A6"/>
+    <w:pPr>
+      <w:tabs>
+        <w:tab w:val="center" w:pos="4680"/>
+        <w:tab w:val="right" w:pos="9360"/>
+      </w:tabs>
+      <w:spacing w:after="0" w:line="240" w:lineRule="auto"/>
+    </w:pPr>
+  </w:style>
+  <w:style w:type="character" w:customStyle="1" w:styleId="FooterChar">
+    <w:name w:val="Footer Char"/>
+    <w:basedOn w:val="DefaultParagraphFont"/>
+    <w:link w:val="Footer"/>
+    <w:uiPriority w:val="99"/>
+    <w:rsid w:val="00DA05A6"/>
+    <w:rPr>
+      <w:rFonts w:ascii="Times New Roman" w:hAnsi="Times New Roman"/>
+      <w:sz w:val="24"/>
+    </w:rPr>
+  </w:style>
 </w:styles>
 </file>
 

</xml_diff>

<commit_message>
Minor documentation formatting update
</commit_message>
<xml_diff>
--- a/doc/Documentation.docx
+++ b/doc/Documentation.docx
@@ -1,6 +1,6 @@
 
 <file path=word/document.xml><?xml version="1.0" encoding="utf-8"?>
-<w:document xmlns:wpc="http://schemas.microsoft.com/office/word/2010/wordprocessingCanvas" xmlns:mc="http://schemas.openxmlformats.org/markup-compatibility/2006" xmlns:o="urn:schemas-microsoft-com:office:office" xmlns:r="http://schemas.openxmlformats.org/officeDocument/2006/relationships" xmlns:m="http://schemas.openxmlformats.org/officeDocument/2006/math" xmlns:v="urn:schemas-microsoft-com:vml" xmlns:wp14="http://schemas.microsoft.com/office/word/2010/wordprocessingDrawing" xmlns:wp="http://schemas.openxmlformats.org/drawingml/2006/wordprocessingDrawing" xmlns:w10="urn:schemas-microsoft-com:office:word" xmlns:w="http://schemas.openxmlformats.org/wordprocessingml/2006/main" xmlns:w14="http://schemas.microsoft.com/office/word/2010/wordml" xmlns:w15="http://schemas.microsoft.com/office/word/2012/wordml" xmlns:wpg="http://schemas.microsoft.com/office/word/2010/wordprocessingGroup" xmlns:wpi="http://schemas.microsoft.com/office/word/2010/wordprocessingInk" xmlns:wne="http://schemas.microsoft.com/office/word/2006/wordml" xmlns:wps="http://schemas.microsoft.com/office/word/2010/wordprocessingShape" mc:Ignorable="w14 w15 wp14">
+<w:document xmlns:wpc="http://schemas.microsoft.com/office/word/2010/wordprocessingCanvas" xmlns:cx="http://schemas.microsoft.com/office/drawing/2014/chartex" xmlns:cx1="http://schemas.microsoft.com/office/drawing/2015/9/8/chartex" xmlns:cx2="http://schemas.microsoft.com/office/drawing/2015/10/21/chartex" xmlns:mc="http://schemas.openxmlformats.org/markup-compatibility/2006" xmlns:o="urn:schemas-microsoft-com:office:office" xmlns:r="http://schemas.openxmlformats.org/officeDocument/2006/relationships" xmlns:m="http://schemas.openxmlformats.org/officeDocument/2006/math" xmlns:v="urn:schemas-microsoft-com:vml" xmlns:wp14="http://schemas.microsoft.com/office/word/2010/wordprocessingDrawing" xmlns:wp="http://schemas.openxmlformats.org/drawingml/2006/wordprocessingDrawing" xmlns:w10="urn:schemas-microsoft-com:office:word" xmlns:w="http://schemas.openxmlformats.org/wordprocessingml/2006/main" xmlns:w14="http://schemas.microsoft.com/office/word/2010/wordml" xmlns:w15="http://schemas.microsoft.com/office/word/2012/wordml" xmlns:w16se="http://schemas.microsoft.com/office/word/2015/wordml/symex" xmlns:wpg="http://schemas.microsoft.com/office/word/2010/wordprocessingGroup" xmlns:wpi="http://schemas.microsoft.com/office/word/2010/wordprocessingInk" xmlns:wne="http://schemas.microsoft.com/office/word/2006/wordml" xmlns:wps="http://schemas.microsoft.com/office/word/2010/wordprocessingShape" mc:Ignorable="w14 w15 w16se wp14">
   <w:background w:color="FFFFFF"/>
   <w:body>
     <w:p>
@@ -361,10 +361,7 @@
           </w:pPr>
           <w:hyperlink w:anchor="_bk7rifo9n9w6">
             <w:r>
-              <w:t>Screen Desi</w:t>
-            </w:r>
-            <w:r>
-              <w:t>gn</w:t>
+              <w:t>Screen Design</w:t>
             </w:r>
           </w:hyperlink>
           <w:r>
@@ -583,34 +580,28 @@
         </w:p>
       </w:sdtContent>
     </w:sdt>
-    <w:p/>
-    <w:p>
-      <w:pPr>
-        <w:pStyle w:val="Heading1"/>
-      </w:pPr>
-    </w:p>
-    <w:p/>
-    <w:p/>
-    <w:p/>
-    <w:p/>
-    <w:p/>
-    <w:p/>
-    <w:p/>
-    <w:p/>
-    <w:p/>
-    <w:p/>
-    <w:p/>
-    <w:p/>
-    <w:p/>
-    <w:p/>
-    <w:p/>
-    <w:p>
-      <w:pPr>
-        <w:pStyle w:val="Heading1"/>
+    <w:p>
+      <w:pPr>
+        <w:rPr>
+          <w:rFonts w:ascii="Calibri" w:eastAsia="Calibri" w:hAnsi="Calibri" w:cs="Calibri"/>
+          <w:b/>
+          <w:color w:val="2E75B5"/>
+          <w:sz w:val="32"/>
+          <w:szCs w:val="32"/>
+        </w:rPr>
       </w:pPr>
       <w:bookmarkStart w:id="0" w:name="_70czbg2jmkxe" w:colFirst="0" w:colLast="0"/>
       <w:bookmarkEnd w:id="0"/>
       <w:r>
+        <w:br w:type="page"/>
+      </w:r>
+    </w:p>
+    <w:p>
+      <w:pPr>
+        <w:pStyle w:val="Heading1"/>
+      </w:pPr>
+      <w:r>
+        <w:lastRenderedPageBreak/>
         <w:t>SpaceRock GUI Documentation</w:t>
       </w:r>
     </w:p>
@@ -626,14 +617,7 @@
     </w:p>
     <w:p>
       <w:r>
-        <w:t xml:space="preserve">The SpaceRock system requires a Graphical User Interface (GUI) in order to allow ground-based </w:t>
-      </w:r>
-      <w:r>
-        <w:lastRenderedPageBreak/>
-        <w:t>users to control and evaluate the system’s performance. This document will describe the layout, the design, and the internal workings of the SpaceRoc</w:t>
-      </w:r>
-      <w:r>
-        <w:t xml:space="preserve">k GUI simulator. </w:t>
+        <w:t xml:space="preserve">The SpaceRock system requires a Graphical User Interface (GUI) in order to allow ground-based users to control and evaluate the system’s performance. This document will describe the layout, the design, and the internal workings of the SpaceRock GUI simulator. </w:t>
       </w:r>
     </w:p>
     <w:p/>
@@ -651,6 +635,7 @@
       <w:r>
         <w:rPr>
           <w:noProof/>
+          <w:lang w:eastAsia="ja-JP"/>
         </w:rPr>
         <w:drawing>
           <wp:inline distT="114300" distB="114300" distL="114300" distR="114300">
@@ -710,6 +695,7 @@
       <w:r>
         <w:rPr>
           <w:noProof/>
+          <w:lang w:eastAsia="ja-JP"/>
         </w:rPr>
         <w:lastRenderedPageBreak/>
         <w:drawing>
@@ -781,8 +767,8 @@
     <w:tbl>
       <w:tblPr>
         <w:tblStyle w:val="a"/>
-        <w:tblW w:w="9350" w:type="dxa"/>
-        <w:tblInd w:w="-115" w:type="dxa"/>
+        <w:tblW w:w="9120" w:type="dxa"/>
+        <w:tblInd w:w="115" w:type="dxa"/>
         <w:tblBorders>
           <w:top w:val="single" w:sz="4" w:space="0" w:color="000000"/>
           <w:left w:val="single" w:sz="4" w:space="0" w:color="000000"/>
@@ -795,13 +781,13 @@
         <w:tblLook w:val="0400" w:firstRow="0" w:lastRow="0" w:firstColumn="0" w:lastColumn="0" w:noHBand="0" w:noVBand="1"/>
       </w:tblPr>
       <w:tblGrid>
-        <w:gridCol w:w="3595"/>
+        <w:gridCol w:w="3365"/>
         <w:gridCol w:w="5755"/>
       </w:tblGrid>
       <w:tr>
         <w:tc>
           <w:tcPr>
-            <w:tcW w:w="3595" w:type="dxa"/>
+            <w:tcW w:w="3365" w:type="dxa"/>
           </w:tcPr>
           <w:p>
             <w:pPr>
@@ -835,7 +821,7 @@
       <w:tr>
         <w:tc>
           <w:tcPr>
-            <w:tcW w:w="3595" w:type="dxa"/>
+            <w:tcW w:w="3365" w:type="dxa"/>
           </w:tcPr>
           <w:p>
             <w:pPr>
@@ -857,16 +843,11 @@
             <w:r>
               <w:t xml:space="preserve"> Displays a grayscale image derived from the raw data sent by the satellite. This represents the last image captured by the camera and received by the operator interface. The grayscale image, </w:t>
             </w:r>
-            <w:bookmarkStart w:id="4" w:name="_GoBack"/>
-            <w:bookmarkEnd w:id="4"/>
             <w:r>
               <w:t>its</w:t>
             </w:r>
             <w:r>
-              <w:t xml:space="preserve"> detected objects, and the zoom initially shown will be dete</w:t>
-            </w:r>
-            <w:r>
-              <w:t>rmined by the last camera settings at the time the submit button was pushed.</w:t>
+              <w:t xml:space="preserve"> detected objects, and the zoom initially shown will be determined by the last camera settings at the time the submit button was pushed.</w:t>
             </w:r>
           </w:p>
           <w:p>
@@ -882,10 +863,7 @@
               <w:contextualSpacing w:val="0"/>
             </w:pPr>
             <w:r>
-              <w:t xml:space="preserve"> Objects can be selected or hovered over and a pop up dialogue will appear to showcase their detail</w:t>
-            </w:r>
-            <w:r>
-              <w:t xml:space="preserve">s.  These details can be viewed from the Selected Object Information Panel. </w:t>
+              <w:t xml:space="preserve"> Objects can be selected or hovered over and a pop up dialogue will appear to showcase their details.  These details can be viewed from the Selected Object Information Panel. </w:t>
             </w:r>
           </w:p>
         </w:tc>
@@ -893,7 +871,7 @@
       <w:tr>
         <w:tc>
           <w:tcPr>
-            <w:tcW w:w="3595" w:type="dxa"/>
+            <w:tcW w:w="3365" w:type="dxa"/>
           </w:tcPr>
           <w:p>
             <w:pPr>
@@ -913,10 +891,7 @@
               <w:contextualSpacing w:val="0"/>
             </w:pPr>
             <w:r>
-              <w:t>Displays the current object’s identification number, velocity, threat level, and size in text format while also providing an image of the object</w:t>
-            </w:r>
-            <w:r>
-              <w:t xml:space="preserve"> that has been selected and the timestamp detailing when the image was captured.</w:t>
+              <w:t>Displays the current object’s identification number, velocity, threat level, and size in text format while also providing an image of the object that has been selected and the timestamp detailing when the image was captured.</w:t>
             </w:r>
           </w:p>
         </w:tc>
@@ -924,7 +899,7 @@
       <w:tr>
         <w:tc>
           <w:tcPr>
-            <w:tcW w:w="3595" w:type="dxa"/>
+            <w:tcW w:w="3365" w:type="dxa"/>
           </w:tcPr>
           <w:p>
             <w:pPr>
@@ -944,10 +919,7 @@
               <w:contextualSpacing w:val="0"/>
             </w:pPr>
             <w:r>
-              <w:t xml:space="preserve"> Adjusts the camera’s zoom toward the center of its field of view. This does not affect the frame that is currently displayed in the Object Information </w:t>
-            </w:r>
-            <w:r>
-              <w:t xml:space="preserve">Panel. </w:t>
+              <w:t xml:space="preserve"> Adjusts the camera’s zoom toward the center of its field of view. This does not affect the frame that is currently displayed in the Object Information Panel. </w:t>
             </w:r>
           </w:p>
         </w:tc>
@@ -955,7 +927,7 @@
       <w:tr>
         <w:tc>
           <w:tcPr>
-            <w:tcW w:w="3595" w:type="dxa"/>
+            <w:tcW w:w="3365" w:type="dxa"/>
           </w:tcPr>
           <w:p>
             <w:pPr>
@@ -996,7 +968,7 @@
       <w:tr>
         <w:tc>
           <w:tcPr>
-            <w:tcW w:w="3595" w:type="dxa"/>
+            <w:tcW w:w="3365" w:type="dxa"/>
           </w:tcPr>
           <w:p>
             <w:pPr>
@@ -1017,10 +989,7 @@
               <w:contextualSpacing w:val="0"/>
             </w:pPr>
             <w:r>
-              <w:t xml:space="preserve"> Adjusts the amount of overlap each section is allowed to have with</w:t>
-            </w:r>
-            <w:r>
-              <w:t xml:space="preserve"> its neighbors.</w:t>
+              <w:t xml:space="preserve"> Adjusts the amount of overlap each section is allowed to have with its neighbors.</w:t>
             </w:r>
           </w:p>
         </w:tc>
@@ -1028,7 +997,7 @@
       <w:tr>
         <w:tc>
           <w:tcPr>
-            <w:tcW w:w="3595" w:type="dxa"/>
+            <w:tcW w:w="3365" w:type="dxa"/>
           </w:tcPr>
           <w:p>
             <w:pPr>
@@ -1064,7 +1033,7 @@
       <w:tr>
         <w:tc>
           <w:tcPr>
-            <w:tcW w:w="3595" w:type="dxa"/>
+            <w:tcW w:w="3365" w:type="dxa"/>
           </w:tcPr>
           <w:p>
             <w:pPr>
@@ -1084,10 +1053,7 @@
               <w:contextualSpacing w:val="0"/>
             </w:pPr>
             <w:r>
-              <w:t>The Submit button sends our currently selected settings to the satellite so that they will b</w:t>
-            </w:r>
-            <w:r>
-              <w:t>e utilized in the next frame capture.</w:t>
+              <w:t>The Submit button sends our currently selected settings to the satellite so that they will be utilized in the next frame capture.</w:t>
             </w:r>
           </w:p>
         </w:tc>
@@ -1095,7 +1061,7 @@
       <w:tr>
         <w:tc>
           <w:tcPr>
-            <w:tcW w:w="3595" w:type="dxa"/>
+            <w:tcW w:w="3365" w:type="dxa"/>
           </w:tcPr>
           <w:p>
             <w:pPr>
@@ -1115,10 +1081,7 @@
               <w:contextualSpacing w:val="0"/>
             </w:pPr>
             <w:r>
-              <w:t>The Refresh Button allows us to manually capture a new image using the last settings in the event an image processing error is evident in the Object Display Canvas, such as a white screen or a noisy fra</w:t>
-            </w:r>
-            <w:r>
-              <w:t xml:space="preserve">me, and was not caught by the system’s automatic detection. </w:t>
+              <w:t xml:space="preserve">The Refresh Button allows us to manually capture a new image using the last settings in the event an image processing error is evident in the Object Display Canvas, such as a white screen or a noisy frame, and was not caught by the system’s automatic detection. </w:t>
             </w:r>
           </w:p>
         </w:tc>
@@ -1126,7 +1089,7 @@
       <w:tr>
         <w:tc>
           <w:tcPr>
-            <w:tcW w:w="3595" w:type="dxa"/>
+            <w:tcW w:w="3365" w:type="dxa"/>
           </w:tcPr>
           <w:p>
             <w:pPr>
@@ -1146,13 +1109,7 @@
               <w:contextualSpacing w:val="0"/>
             </w:pPr>
             <w:r>
-              <w:t>The status indicator light resides near the top right of our GUI panel. It changes color depending on the connection status. If  the operator interface has been in recent</w:t>
-            </w:r>
-            <w:r>
-              <w:t xml:space="preserve"> communication with the satellite or is currently receiving data, the indicator is green. If the Operator Interface has sent a signal and is waiting to receive something for longer than our set amount of time, the indicator light switches to yellow. If the</w:t>
-            </w:r>
-            <w:r>
-              <w:t xml:space="preserve"> connection has timed out entirely, the indicator light changes to red. The information provided by the status indicator light is supplemented by the text output that displays in the Status Output Console.</w:t>
+              <w:t>The status indicator light resides near the top right of our GUI panel. It changes color depending on the connection status. If  the operator interface has been in recent communication with the satellite or is currently receiving data, the indicator is green. If the Operator Interface has sent a signal and is waiting to receive something for longer than our set amount of time, the indicator light switches to yellow. If the connection has timed out entirely, the indicator light changes to red. The information provided by the status indicator light is supplemented by the text output that displays in the Status Output Console.</w:t>
             </w:r>
           </w:p>
         </w:tc>
@@ -1160,7 +1117,7 @@
       <w:tr>
         <w:tc>
           <w:tcPr>
-            <w:tcW w:w="3595" w:type="dxa"/>
+            <w:tcW w:w="3365" w:type="dxa"/>
           </w:tcPr>
           <w:p>
             <w:pPr>
@@ -1180,13 +1137,7 @@
               <w:contextualSpacing w:val="0"/>
             </w:pPr>
             <w:r>
-              <w:t>The status console dynamic</w:t>
-            </w:r>
-            <w:r>
-              <w:t>ally updates with messages to inform the user of the system’s connection status with the satellite. If the connection is lost(no message received after a given amount of time), a message indicating this will display. When the connection is active, this con</w:t>
-            </w:r>
-            <w:r>
-              <w:t>sole displays the text “Connection is Active.”</w:t>
+              <w:t>The status console dynamically updates with messages to inform the user of the system’s connection status with the satellite. If the connection is lost(no message received after a given amount of time), a message indicating this will display. When the connection is active, this console displays the text “Connection is Active.”</w:t>
             </w:r>
           </w:p>
         </w:tc>
@@ -1194,7 +1145,7 @@
       <w:tr>
         <w:tc>
           <w:tcPr>
-            <w:tcW w:w="3595" w:type="dxa"/>
+            <w:tcW w:w="3365" w:type="dxa"/>
           </w:tcPr>
           <w:p>
             <w:pPr>
@@ -1222,17 +1173,14 @@
       <w:tr>
         <w:tc>
           <w:tcPr>
-            <w:tcW w:w="3595" w:type="dxa"/>
-          </w:tcPr>
-          <w:p>
-            <w:pPr>
-              <w:contextualSpacing w:val="0"/>
-            </w:pPr>
-            <w:r>
-              <w:t>Up, Down, Left and</w:t>
-            </w:r>
-            <w:r>
-              <w:t xml:space="preserve"> Right Buttons</w:t>
+            <w:tcW w:w="3365" w:type="dxa"/>
+          </w:tcPr>
+          <w:p>
+            <w:pPr>
+              <w:contextualSpacing w:val="0"/>
+            </w:pPr>
+            <w:r>
+              <w:t>Up, Down, Left and Right Buttons</w:t>
             </w:r>
           </w:p>
         </w:tc>
@@ -1353,10 +1301,7 @@
               <w:spacing w:after="0" w:line="240" w:lineRule="auto"/>
             </w:pPr>
             <w:r>
-              <w:t>Scrolling with the mouse middle button zooms in or out on the image in the Object Display Canvas. This zoom method only allows us to modify the last frame received by the ground control station. The camera zoom on the satellite is unaffected by this action</w:t>
-            </w:r>
-            <w:r>
-              <w:t>.</w:t>
+              <w:t>Scrolling with the mouse middle button zooms in or out on the image in the Object Display Canvas. This zoom method only allows us to modify the last frame received by the ground control station. The camera zoom on the satellite is unaffected by this action.</w:t>
             </w:r>
           </w:p>
         </w:tc>
@@ -1446,95 +1391,82 @@
       <w:pPr>
         <w:pStyle w:val="Heading2"/>
       </w:pPr>
-      <w:bookmarkStart w:id="5" w:name="_dde2qijycz02" w:colFirst="0" w:colLast="0"/>
+      <w:bookmarkStart w:id="4" w:name="_dde2qijycz02" w:colFirst="0" w:colLast="0"/>
+      <w:bookmarkEnd w:id="4"/>
+    </w:p>
+    <w:p>
+      <w:pPr>
+        <w:pStyle w:val="Heading2"/>
+      </w:pPr>
+      <w:bookmarkStart w:id="5" w:name="_3yoc6ksmbqox" w:colFirst="0" w:colLast="0"/>
       <w:bookmarkEnd w:id="5"/>
     </w:p>
     <w:p>
       <w:pPr>
         <w:pStyle w:val="Heading2"/>
       </w:pPr>
-      <w:bookmarkStart w:id="6" w:name="_3yoc6ksmbqox" w:colFirst="0" w:colLast="0"/>
+      <w:bookmarkStart w:id="6" w:name="_lcwwdqyxc68y" w:colFirst="0" w:colLast="0"/>
       <w:bookmarkEnd w:id="6"/>
-    </w:p>
-    <w:p>
-      <w:pPr>
-        <w:pStyle w:val="Heading2"/>
-      </w:pPr>
-      <w:bookmarkStart w:id="7" w:name="_lcwwdqyxc68y" w:colFirst="0" w:colLast="0"/>
+      <w:r>
+        <w:t>Software Design</w:t>
+      </w:r>
+    </w:p>
+    <w:p>
+      <w:pPr>
+        <w:pStyle w:val="Heading3"/>
+      </w:pPr>
+      <w:bookmarkStart w:id="7" w:name="_3pnsusxvqtpz" w:colFirst="0" w:colLast="0"/>
       <w:bookmarkEnd w:id="7"/>
       <w:r>
-        <w:t>Software Design</w:t>
+        <w:t>Networking</w:t>
+      </w:r>
+    </w:p>
+    <w:p>
+      <w:r>
+        <w:t xml:space="preserve">The SpaceRock GUI communicates with the SpaceCraft Emulator via a Transmission Control Protocol (TCP) stream containing serialized Java objects. TCP was chosen for ease-of-development, and experimentation may reveal that the extra overhead it introduces is unacceptable. In that case, switching to User Datagram Protocol (UDP) should not be difficult. </w:t>
+      </w:r>
+    </w:p>
+    <w:p>
+      <w:r>
+        <w:t>Several message types can be sent through the TCP stream.  At present, this includes image segments requested by the operator (and the corresponding operator request), recognized object data (location and size) from a single image capture, and camera parameter updates.</w:t>
+      </w:r>
+    </w:p>
+    <w:p>
+      <w:r>
+        <w:t>The connection with the satellite is a two way stream. To keep the UI responsive while potentially receiving data from the satellite, any incoming data is handled in the background and the notifies the UI of updates.</w:t>
       </w:r>
     </w:p>
     <w:p>
       <w:pPr>
         <w:pStyle w:val="Heading3"/>
       </w:pPr>
-      <w:bookmarkStart w:id="8" w:name="_3pnsusxvqtpz" w:colFirst="0" w:colLast="0"/>
+      <w:bookmarkStart w:id="8" w:name="_1j2l1iyjcu0v" w:colFirst="0" w:colLast="0"/>
       <w:bookmarkEnd w:id="8"/>
       <w:r>
-        <w:t>Networking</w:t>
-      </w:r>
-    </w:p>
-    <w:p>
-      <w:r>
-        <w:t xml:space="preserve">The SpaceRock GUI communicates with the SpaceCraft Emulator via a Transmission Control Protocol (TCP) stream </w:t>
-      </w:r>
-      <w:r>
-        <w:t xml:space="preserve">containing serialized Java objects. TCP was chosen for ease-of-development, and experimentation may reveal that the extra overhead it introduces is unacceptable. In that case, switching to User Datagram Protocol (UDP) should not be difficult. </w:t>
-      </w:r>
-    </w:p>
-    <w:p>
-      <w:r>
-        <w:t>Several mess</w:t>
-      </w:r>
-      <w:r>
-        <w:t>age types can be sent through the TCP stream.  At present, this includes image segments requested by the operator (and the corresponding operator request), recognized object data (location and size) from a single image capture, and camera parameter updates</w:t>
-      </w:r>
-      <w:r>
-        <w:t>.</w:t>
-      </w:r>
-    </w:p>
-    <w:p>
-      <w:r>
-        <w:t>The connection with the satellite is a two way stream. To keep the UI responsive while potentially receiving data from the satellite, any incoming data is handled in the background and the notifies the UI of updates.</w:t>
+        <w:t>Processing</w:t>
+      </w:r>
+    </w:p>
+    <w:p>
+      <w:r>
+        <w:t xml:space="preserve">Once an incoming data stream has been received from the satellite, the list of newly identified objects (with screen positions and sizes as determined by the camera) are processed using a separate processing module. </w:t>
+      </w:r>
+    </w:p>
+    <w:p>
+      <w:r>
+        <w:t>This module will track object information from the three most recent images received by the satellite camera.  The module will assess the similarities and differences between the objects of the most recent and previous images, and will assign labels and estimate the trajectory relative to the camera of those objects which are deemed identical across each image.</w:t>
       </w:r>
     </w:p>
     <w:p>
       <w:pPr>
         <w:pStyle w:val="Heading3"/>
       </w:pPr>
-      <w:bookmarkStart w:id="9" w:name="_1j2l1iyjcu0v" w:colFirst="0" w:colLast="0"/>
+      <w:bookmarkStart w:id="9" w:name="_xcl4mx5j0vd1" w:colFirst="0" w:colLast="0"/>
       <w:bookmarkEnd w:id="9"/>
       <w:r>
-        <w:t>Processing</w:t>
-      </w:r>
-    </w:p>
-    <w:p>
-      <w:r>
-        <w:t xml:space="preserve">Once an incoming data stream has been received from the satellite, the list of newly identified objects (with screen positions and sizes as determined by the camera) are processed using a separate processing module. </w:t>
-      </w:r>
-    </w:p>
-    <w:p>
-      <w:r>
-        <w:t>This module will track object informati</w:t>
-      </w:r>
-      <w:r>
-        <w:t>on from the three most recent images received by the satellite camera.  The module will assess the similarities and differences between the objects of the most recent and previous images, and will assign labels and estimate the trajectory relative to the c</w:t>
-      </w:r>
-      <w:r>
-        <w:t>amera of those objects which are deemed identical across each image.</w:t>
-      </w:r>
-    </w:p>
-    <w:p>
-      <w:pPr>
-        <w:pStyle w:val="Heading3"/>
-      </w:pPr>
-      <w:bookmarkStart w:id="10" w:name="_xcl4mx5j0vd1" w:colFirst="0" w:colLast="0"/>
+        <w:t>GUI</w:t>
+      </w:r>
+      <w:bookmarkStart w:id="10" w:name="_GoBack"/>
       <w:bookmarkEnd w:id="10"/>
-      <w:r>
-        <w:t>GUI</w:t>
-      </w:r>
     </w:p>
     <w:p>
       <w:r>
@@ -1542,10 +1474,7 @@
       </w:r>
       <w:r>
         <w:lastRenderedPageBreak/>
-        <w:t xml:space="preserve">framework, and presents very large amounts of flexibility in GUI layout and behavior. Additionally, </w:t>
-      </w:r>
-      <w:r>
-        <w:t>JavaFX is hardware accelerated, ensuring that even large displays of space objects are not slowed down by the rendering system.</w:t>
+        <w:t>framework, and presents very large amounts of flexibility in GUI layout and behavior. Additionally, JavaFX is hardware accelerated, ensuring that even large displays of space objects are not slowed down by the rendering system.</w:t>
       </w:r>
     </w:p>
     <w:p>
@@ -1560,21 +1489,12 @@
     </w:p>
     <w:p>
       <w:r>
-        <w:t>The SpaceCraft Emulator acts as a model and simulation of how the real Spacecraft system would act and commu</w:t>
-      </w:r>
-      <w:r>
-        <w:t>nicate with the Ground Station GUI and how it would transfer data between the Camera and the Ground Station. This emulator takes the place of the true SpaceCraft system that will be developed in the future.</w:t>
-      </w:r>
-    </w:p>
-    <w:p>
-      <w:r>
-        <w:t>The SpaceCraft Emulator sends a list of identifie</w:t>
-      </w:r>
-      <w:r>
-        <w:t>d objects (position, size, etc.) to the Debris Processor, and optionally a list of images used for the raw image display mode. The Debris Processor can send to the SpaceCraft Emulator, camera parameters such as desired zoom level and also system parameters</w:t>
-      </w:r>
-      <w:r>
-        <w:t xml:space="preserve"> such as desired sector overlap. The SpaceCraft Emulator will then send necessary data to the Camera as well as receive data from the Camera and do some processing.</w:t>
+        <w:t>The SpaceCraft Emulator acts as a model and simulation of how the real Spacecraft system would act and communicate with the Ground Station GUI and how it would transfer data between the Camera and the Ground Station. This emulator takes the place of the true SpaceCraft system that will be developed in the future.</w:t>
+      </w:r>
+    </w:p>
+    <w:p>
+      <w:r>
+        <w:t>The SpaceCraft Emulator sends a list of identified objects (position, size, etc.) to the Debris Processor, and optionally a list of images used for the raw image display mode. The Debris Processor can send to the SpaceCraft Emulator, camera parameters such as desired zoom level and also system parameters such as desired sector overlap. The SpaceCraft Emulator will then send necessary data to the Camera as well as receive data from the Camera and do some processing.</w:t>
       </w:r>
     </w:p>
     <w:p/>
@@ -1593,7 +1513,7 @@
 </file>
 
 <file path=word/endnotes.xml><?xml version="1.0" encoding="utf-8"?>
-<w:endnotes xmlns:wpc="http://schemas.microsoft.com/office/word/2010/wordprocessingCanvas" xmlns:mc="http://schemas.openxmlformats.org/markup-compatibility/2006" xmlns:o="urn:schemas-microsoft-com:office:office" xmlns:r="http://schemas.openxmlformats.org/officeDocument/2006/relationships" xmlns:m="http://schemas.openxmlformats.org/officeDocument/2006/math" xmlns:v="urn:schemas-microsoft-com:vml" xmlns:wp14="http://schemas.microsoft.com/office/word/2010/wordprocessingDrawing" xmlns:wp="http://schemas.openxmlformats.org/drawingml/2006/wordprocessingDrawing" xmlns:w10="urn:schemas-microsoft-com:office:word" xmlns:w="http://schemas.openxmlformats.org/wordprocessingml/2006/main" xmlns:w14="http://schemas.microsoft.com/office/word/2010/wordml" xmlns:w15="http://schemas.microsoft.com/office/word/2012/wordml" xmlns:wpg="http://schemas.microsoft.com/office/word/2010/wordprocessingGroup" xmlns:wpi="http://schemas.microsoft.com/office/word/2010/wordprocessingInk" xmlns:wne="http://schemas.microsoft.com/office/word/2006/wordml" xmlns:wps="http://schemas.microsoft.com/office/word/2010/wordprocessingShape" mc:Ignorable="w14 w15 wp14">
+<w:endnotes xmlns:wpc="http://schemas.microsoft.com/office/word/2010/wordprocessingCanvas" xmlns:cx="http://schemas.microsoft.com/office/drawing/2014/chartex" xmlns:cx1="http://schemas.microsoft.com/office/drawing/2015/9/8/chartex" xmlns:cx2="http://schemas.microsoft.com/office/drawing/2015/10/21/chartex" xmlns:mc="http://schemas.openxmlformats.org/markup-compatibility/2006" xmlns:o="urn:schemas-microsoft-com:office:office" xmlns:r="http://schemas.openxmlformats.org/officeDocument/2006/relationships" xmlns:m="http://schemas.openxmlformats.org/officeDocument/2006/math" xmlns:v="urn:schemas-microsoft-com:vml" xmlns:wp14="http://schemas.microsoft.com/office/word/2010/wordprocessingDrawing" xmlns:wp="http://schemas.openxmlformats.org/drawingml/2006/wordprocessingDrawing" xmlns:w10="urn:schemas-microsoft-com:office:word" xmlns:w="http://schemas.openxmlformats.org/wordprocessingml/2006/main" xmlns:w14="http://schemas.microsoft.com/office/word/2010/wordml" xmlns:w15="http://schemas.microsoft.com/office/word/2012/wordml" xmlns:w16se="http://schemas.microsoft.com/office/word/2015/wordml/symex" xmlns:wpg="http://schemas.microsoft.com/office/word/2010/wordprocessingGroup" xmlns:wpi="http://schemas.microsoft.com/office/word/2010/wordprocessingInk" xmlns:wne="http://schemas.microsoft.com/office/word/2006/wordml" xmlns:wps="http://schemas.microsoft.com/office/word/2010/wordprocessingShape" mc:Ignorable="w14 w15 w16se wp14">
   <w:endnote w:type="separator" w:id="-1">
     <w:p>
       <w:pPr>
@@ -1618,13 +1538,13 @@
 </file>
 
 <file path=word/footer1.xml><?xml version="1.0" encoding="utf-8"?>
-<w:ftr xmlns:wpc="http://schemas.microsoft.com/office/word/2010/wordprocessingCanvas" xmlns:mc="http://schemas.openxmlformats.org/markup-compatibility/2006" xmlns:o="urn:schemas-microsoft-com:office:office" xmlns:r="http://schemas.openxmlformats.org/officeDocument/2006/relationships" xmlns:m="http://schemas.openxmlformats.org/officeDocument/2006/math" xmlns:v="urn:schemas-microsoft-com:vml" xmlns:wp14="http://schemas.microsoft.com/office/word/2010/wordprocessingDrawing" xmlns:wp="http://schemas.openxmlformats.org/drawingml/2006/wordprocessingDrawing" xmlns:w10="urn:schemas-microsoft-com:office:word" xmlns:w="http://schemas.openxmlformats.org/wordprocessingml/2006/main" xmlns:w14="http://schemas.microsoft.com/office/word/2010/wordml" xmlns:w15="http://schemas.microsoft.com/office/word/2012/wordml" xmlns:wpg="http://schemas.microsoft.com/office/word/2010/wordprocessingGroup" xmlns:wpi="http://schemas.microsoft.com/office/word/2010/wordprocessingInk" xmlns:wne="http://schemas.microsoft.com/office/word/2006/wordml" xmlns:wps="http://schemas.microsoft.com/office/word/2010/wordprocessingShape" mc:Ignorable="w14 w15 wp14">
+<w:ftr xmlns:wpc="http://schemas.microsoft.com/office/word/2010/wordprocessingCanvas" xmlns:cx="http://schemas.microsoft.com/office/drawing/2014/chartex" xmlns:cx1="http://schemas.microsoft.com/office/drawing/2015/9/8/chartex" xmlns:cx2="http://schemas.microsoft.com/office/drawing/2015/10/21/chartex" xmlns:mc="http://schemas.openxmlformats.org/markup-compatibility/2006" xmlns:o="urn:schemas-microsoft-com:office:office" xmlns:r="http://schemas.openxmlformats.org/officeDocument/2006/relationships" xmlns:m="http://schemas.openxmlformats.org/officeDocument/2006/math" xmlns:v="urn:schemas-microsoft-com:vml" xmlns:wp14="http://schemas.microsoft.com/office/word/2010/wordprocessingDrawing" xmlns:wp="http://schemas.openxmlformats.org/drawingml/2006/wordprocessingDrawing" xmlns:w10="urn:schemas-microsoft-com:office:word" xmlns:w="http://schemas.openxmlformats.org/wordprocessingml/2006/main" xmlns:w14="http://schemas.microsoft.com/office/word/2010/wordml" xmlns:w15="http://schemas.microsoft.com/office/word/2012/wordml" xmlns:w16se="http://schemas.microsoft.com/office/word/2015/wordml/symex" xmlns:wpg="http://schemas.microsoft.com/office/word/2010/wordprocessingGroup" xmlns:wpi="http://schemas.microsoft.com/office/word/2010/wordprocessingInk" xmlns:wne="http://schemas.microsoft.com/office/word/2006/wordml" xmlns:wps="http://schemas.microsoft.com/office/word/2010/wordprocessingShape" mc:Ignorable="w14 w15 w16se wp14">
   <w:p/>
 </w:ftr>
 </file>
 
 <file path=word/footnotes.xml><?xml version="1.0" encoding="utf-8"?>
-<w:footnotes xmlns:wpc="http://schemas.microsoft.com/office/word/2010/wordprocessingCanvas" xmlns:mc="http://schemas.openxmlformats.org/markup-compatibility/2006" xmlns:o="urn:schemas-microsoft-com:office:office" xmlns:r="http://schemas.openxmlformats.org/officeDocument/2006/relationships" xmlns:m="http://schemas.openxmlformats.org/officeDocument/2006/math" xmlns:v="urn:schemas-microsoft-com:vml" xmlns:wp14="http://schemas.microsoft.com/office/word/2010/wordprocessingDrawing" xmlns:wp="http://schemas.openxmlformats.org/drawingml/2006/wordprocessingDrawing" xmlns:w10="urn:schemas-microsoft-com:office:word" xmlns:w="http://schemas.openxmlformats.org/wordprocessingml/2006/main" xmlns:w14="http://schemas.microsoft.com/office/word/2010/wordml" xmlns:w15="http://schemas.microsoft.com/office/word/2012/wordml" xmlns:wpg="http://schemas.microsoft.com/office/word/2010/wordprocessingGroup" xmlns:wpi="http://schemas.microsoft.com/office/word/2010/wordprocessingInk" xmlns:wne="http://schemas.microsoft.com/office/word/2006/wordml" xmlns:wps="http://schemas.microsoft.com/office/word/2010/wordprocessingShape" mc:Ignorable="w14 w15 wp14">
+<w:footnotes xmlns:wpc="http://schemas.microsoft.com/office/word/2010/wordprocessingCanvas" xmlns:cx="http://schemas.microsoft.com/office/drawing/2014/chartex" xmlns:cx1="http://schemas.microsoft.com/office/drawing/2015/9/8/chartex" xmlns:cx2="http://schemas.microsoft.com/office/drawing/2015/10/21/chartex" xmlns:mc="http://schemas.openxmlformats.org/markup-compatibility/2006" xmlns:o="urn:schemas-microsoft-com:office:office" xmlns:r="http://schemas.openxmlformats.org/officeDocument/2006/relationships" xmlns:m="http://schemas.openxmlformats.org/officeDocument/2006/math" xmlns:v="urn:schemas-microsoft-com:vml" xmlns:wp14="http://schemas.microsoft.com/office/word/2010/wordprocessingDrawing" xmlns:wp="http://schemas.openxmlformats.org/drawingml/2006/wordprocessingDrawing" xmlns:w10="urn:schemas-microsoft-com:office:word" xmlns:w="http://schemas.openxmlformats.org/wordprocessingml/2006/main" xmlns:w14="http://schemas.microsoft.com/office/word/2010/wordml" xmlns:w15="http://schemas.microsoft.com/office/word/2012/wordml" xmlns:w16se="http://schemas.microsoft.com/office/word/2015/wordml/symex" xmlns:wpg="http://schemas.microsoft.com/office/word/2010/wordprocessingGroup" xmlns:wpi="http://schemas.microsoft.com/office/word/2010/wordprocessingInk" xmlns:wne="http://schemas.microsoft.com/office/word/2006/wordml" xmlns:wps="http://schemas.microsoft.com/office/word/2010/wordprocessingShape" mc:Ignorable="w14 w15 w16se wp14">
   <w:footnote w:type="separator" w:id="-1">
     <w:p>
       <w:pPr>
@@ -1649,7 +1569,7 @@
 </file>
 
 <file path=word/header1.xml><?xml version="1.0" encoding="utf-8"?>
-<w:hdr xmlns:wpc="http://schemas.microsoft.com/office/word/2010/wordprocessingCanvas" xmlns:mc="http://schemas.openxmlformats.org/markup-compatibility/2006" xmlns:o="urn:schemas-microsoft-com:office:office" xmlns:r="http://schemas.openxmlformats.org/officeDocument/2006/relationships" xmlns:m="http://schemas.openxmlformats.org/officeDocument/2006/math" xmlns:v="urn:schemas-microsoft-com:vml" xmlns:wp14="http://schemas.microsoft.com/office/word/2010/wordprocessingDrawing" xmlns:wp="http://schemas.openxmlformats.org/drawingml/2006/wordprocessingDrawing" xmlns:w10="urn:schemas-microsoft-com:office:word" xmlns:w="http://schemas.openxmlformats.org/wordprocessingml/2006/main" xmlns:w14="http://schemas.microsoft.com/office/word/2010/wordml" xmlns:w15="http://schemas.microsoft.com/office/word/2012/wordml" xmlns:wpg="http://schemas.microsoft.com/office/word/2010/wordprocessingGroup" xmlns:wpi="http://schemas.microsoft.com/office/word/2010/wordprocessingInk" xmlns:wne="http://schemas.microsoft.com/office/word/2006/wordml" xmlns:wps="http://schemas.microsoft.com/office/word/2010/wordprocessingShape" mc:Ignorable="w14 w15 wp14">
+<w:hdr xmlns:wpc="http://schemas.microsoft.com/office/word/2010/wordprocessingCanvas" xmlns:cx="http://schemas.microsoft.com/office/drawing/2014/chartex" xmlns:cx1="http://schemas.microsoft.com/office/drawing/2015/9/8/chartex" xmlns:cx2="http://schemas.microsoft.com/office/drawing/2015/10/21/chartex" xmlns:mc="http://schemas.openxmlformats.org/markup-compatibility/2006" xmlns:o="urn:schemas-microsoft-com:office:office" xmlns:r="http://schemas.openxmlformats.org/officeDocument/2006/relationships" xmlns:m="http://schemas.openxmlformats.org/officeDocument/2006/math" xmlns:v="urn:schemas-microsoft-com:vml" xmlns:wp14="http://schemas.microsoft.com/office/word/2010/wordprocessingDrawing" xmlns:wp="http://schemas.openxmlformats.org/drawingml/2006/wordprocessingDrawing" xmlns:w10="urn:schemas-microsoft-com:office:word" xmlns:w="http://schemas.openxmlformats.org/wordprocessingml/2006/main" xmlns:w14="http://schemas.microsoft.com/office/word/2010/wordml" xmlns:w15="http://schemas.microsoft.com/office/word/2012/wordml" xmlns:w16se="http://schemas.microsoft.com/office/word/2015/wordml/symex" xmlns:wpg="http://schemas.microsoft.com/office/word/2010/wordprocessingGroup" xmlns:wpi="http://schemas.microsoft.com/office/word/2010/wordprocessingInk" xmlns:wne="http://schemas.microsoft.com/office/word/2006/wordml" xmlns:wps="http://schemas.microsoft.com/office/word/2010/wordprocessingShape" mc:Ignorable="w14 w15 w16se wp14">
   <w:p>
     <w:pPr>
       <w:spacing w:after="0" w:line="240" w:lineRule="auto"/>
@@ -1658,6 +1578,7 @@
     <w:r>
       <w:rPr>
         <w:noProof/>
+        <w:lang w:eastAsia="ja-JP"/>
       </w:rPr>
       <w:drawing>
         <wp:inline distT="114300" distB="114300" distL="114300" distR="114300">
@@ -1714,7 +1635,7 @@
       <w:rPr>
         <w:noProof/>
       </w:rPr>
-      <w:t>3</w:t>
+      <w:t>5</w:t>
     </w:r>
     <w:r>
       <w:fldChar w:fldCharType="end"/>
@@ -1724,13 +1645,13 @@
 </file>
 
 <file path=word/header2.xml><?xml version="1.0" encoding="utf-8"?>
-<w:hdr xmlns:wpc="http://schemas.microsoft.com/office/word/2010/wordprocessingCanvas" xmlns:mc="http://schemas.openxmlformats.org/markup-compatibility/2006" xmlns:o="urn:schemas-microsoft-com:office:office" xmlns:r="http://schemas.openxmlformats.org/officeDocument/2006/relationships" xmlns:m="http://schemas.openxmlformats.org/officeDocument/2006/math" xmlns:v="urn:schemas-microsoft-com:vml" xmlns:wp14="http://schemas.microsoft.com/office/word/2010/wordprocessingDrawing" xmlns:wp="http://schemas.openxmlformats.org/drawingml/2006/wordprocessingDrawing" xmlns:w10="urn:schemas-microsoft-com:office:word" xmlns:w="http://schemas.openxmlformats.org/wordprocessingml/2006/main" xmlns:w14="http://schemas.microsoft.com/office/word/2010/wordml" xmlns:w15="http://schemas.microsoft.com/office/word/2012/wordml" xmlns:wpg="http://schemas.microsoft.com/office/word/2010/wordprocessingGroup" xmlns:wpi="http://schemas.microsoft.com/office/word/2010/wordprocessingInk" xmlns:wne="http://schemas.microsoft.com/office/word/2006/wordml" xmlns:wps="http://schemas.microsoft.com/office/word/2010/wordprocessingShape" mc:Ignorable="w14 w15 wp14">
+<w:hdr xmlns:wpc="http://schemas.microsoft.com/office/word/2010/wordprocessingCanvas" xmlns:cx="http://schemas.microsoft.com/office/drawing/2014/chartex" xmlns:cx1="http://schemas.microsoft.com/office/drawing/2015/9/8/chartex" xmlns:cx2="http://schemas.microsoft.com/office/drawing/2015/10/21/chartex" xmlns:mc="http://schemas.openxmlformats.org/markup-compatibility/2006" xmlns:o="urn:schemas-microsoft-com:office:office" xmlns:r="http://schemas.openxmlformats.org/officeDocument/2006/relationships" xmlns:m="http://schemas.openxmlformats.org/officeDocument/2006/math" xmlns:v="urn:schemas-microsoft-com:vml" xmlns:wp14="http://schemas.microsoft.com/office/word/2010/wordprocessingDrawing" xmlns:wp="http://schemas.openxmlformats.org/drawingml/2006/wordprocessingDrawing" xmlns:w10="urn:schemas-microsoft-com:office:word" xmlns:w="http://schemas.openxmlformats.org/wordprocessingml/2006/main" xmlns:w14="http://schemas.microsoft.com/office/word/2010/wordml" xmlns:w15="http://schemas.microsoft.com/office/word/2012/wordml" xmlns:w16se="http://schemas.microsoft.com/office/word/2015/wordml/symex" xmlns:wpg="http://schemas.microsoft.com/office/word/2010/wordprocessingGroup" xmlns:wpi="http://schemas.microsoft.com/office/word/2010/wordprocessingInk" xmlns:wne="http://schemas.microsoft.com/office/word/2006/wordml" xmlns:wps="http://schemas.microsoft.com/office/word/2010/wordprocessingShape" mc:Ignorable="w14 w15 w16se wp14">
   <w:p/>
 </w:hdr>
 </file>
 
 <file path=word/styles.xml><?xml version="1.0" encoding="utf-8"?>
-<w:styles xmlns:mc="http://schemas.openxmlformats.org/markup-compatibility/2006" xmlns:r="http://schemas.openxmlformats.org/officeDocument/2006/relationships" xmlns:w="http://schemas.openxmlformats.org/wordprocessingml/2006/main" xmlns:w14="http://schemas.microsoft.com/office/word/2010/wordml" xmlns:w15="http://schemas.microsoft.com/office/word/2012/wordml" mc:Ignorable="w14 w15">
+<w:styles xmlns:mc="http://schemas.openxmlformats.org/markup-compatibility/2006" xmlns:r="http://schemas.openxmlformats.org/officeDocument/2006/relationships" xmlns:w="http://schemas.openxmlformats.org/wordprocessingml/2006/main" xmlns:w14="http://schemas.microsoft.com/office/word/2010/wordml" xmlns:w15="http://schemas.microsoft.com/office/word/2012/wordml" xmlns:w16se="http://schemas.microsoft.com/office/word/2015/wordml/symex" mc:Ignorable="w14 w15 w16se">
   <w:docDefaults>
     <w:rPrDefault>
       <w:rPr>
@@ -1748,7 +1669,7 @@
       </w:pPr>
     </w:pPrDefault>
   </w:docDefaults>
-  <w:latentStyles w:defLockedState="0" w:defUIPriority="99" w:defSemiHidden="0" w:defUnhideWhenUsed="0" w:defQFormat="0" w:count="371">
+  <w:latentStyles w:defLockedState="0" w:defUIPriority="99" w:defSemiHidden="0" w:defUnhideWhenUsed="0" w:defQFormat="0" w:count="372">
     <w:lsdException w:name="Normal" w:uiPriority="0" w:qFormat="1"/>
     <w:lsdException w:name="heading 1" w:uiPriority="9" w:qFormat="1"/>
     <w:lsdException w:name="heading 2" w:semiHidden="1" w:uiPriority="9" w:unhideWhenUsed="1" w:qFormat="1"/>
@@ -1854,7 +1775,6 @@
     <w:lsdException w:name="HTML Sample" w:semiHidden="1" w:unhideWhenUsed="1"/>
     <w:lsdException w:name="HTML Typewriter" w:semiHidden="1" w:unhideWhenUsed="1"/>
     <w:lsdException w:name="HTML Variable" w:semiHidden="1" w:unhideWhenUsed="1"/>
-    <w:lsdException w:name="Normal Table" w:semiHidden="1" w:unhideWhenUsed="1"/>
     <w:lsdException w:name="annotation subject" w:semiHidden="1" w:unhideWhenUsed="1"/>
     <w:lsdException w:name="No List" w:semiHidden="1" w:unhideWhenUsed="1"/>
     <w:lsdException w:name="Outline List 1" w:semiHidden="1" w:unhideWhenUsed="1"/>
@@ -1901,10 +1821,8 @@
     <w:lsdException w:name="Table Subtle 2" w:semiHidden="1" w:unhideWhenUsed="1"/>
     <w:lsdException w:name="Table Web 1" w:semiHidden="1" w:unhideWhenUsed="1"/>
     <w:lsdException w:name="Table Web 2" w:semiHidden="1" w:unhideWhenUsed="1"/>
-    <w:lsdException w:name="Table Web 3" w:semiHidden="1" w:unhideWhenUsed="1"/>
     <w:lsdException w:name="Balloon Text" w:semiHidden="1" w:unhideWhenUsed="1"/>
     <w:lsdException w:name="Table Grid" w:uiPriority="39"/>
-    <w:lsdException w:name="Table Theme" w:semiHidden="1" w:unhideWhenUsed="1"/>
     <w:lsdException w:name="Placeholder Text" w:semiHidden="1"/>
     <w:lsdException w:name="No Spacing" w:uiPriority="1" w:qFormat="1"/>
     <w:lsdException w:name="Light Shading" w:uiPriority="60"/>
@@ -2120,6 +2038,7 @@
     <w:lsdException w:name="List Table 5 Dark Accent 6" w:uiPriority="50"/>
     <w:lsdException w:name="List Table 6 Colorful Accent 6" w:uiPriority="51"/>
     <w:lsdException w:name="List Table 7 Colorful Accent 6" w:uiPriority="52"/>
+    <w:lsdException w:name="Mention" w:semiHidden="1" w:unhideWhenUsed="1"/>
   </w:latentStyles>
   <w:style w:type="paragraph" w:default="1" w:styleId="Normal">
     <w:name w:val="Normal"/>
@@ -2228,7 +2147,6 @@
   <w:style w:type="character" w:default="1" w:styleId="DefaultParagraphFont">
     <w:name w:val="Default Paragraph Font"/>
     <w:uiPriority w:val="1"/>
-    <w:semiHidden/>
     <w:unhideWhenUsed/>
   </w:style>
   <w:style w:type="table" w:default="1" w:styleId="TableNormal">
@@ -2295,11 +2213,8 @@
     <w:tblPr>
       <w:tblStyleRowBandSize w:val="1"/>
       <w:tblStyleColBandSize w:val="1"/>
-      <w:tblInd w:w="0" w:type="dxa"/>
       <w:tblCellMar>
-        <w:top w:w="0" w:type="dxa"/>
         <w:left w:w="115" w:type="dxa"/>
-        <w:bottom w:w="0" w:type="dxa"/>
         <w:right w:w="115" w:type="dxa"/>
       </w:tblCellMar>
     </w:tblPr>
@@ -2309,13 +2224,6 @@
     <w:tblPr>
       <w:tblStyleRowBandSize w:val="1"/>
       <w:tblStyleColBandSize w:val="1"/>
-      <w:tblInd w:w="0" w:type="dxa"/>
-      <w:tblCellMar>
-        <w:top w:w="0" w:type="dxa"/>
-        <w:left w:w="108" w:type="dxa"/>
-        <w:bottom w:w="0" w:type="dxa"/>
-        <w:right w:w="108" w:type="dxa"/>
-      </w:tblCellMar>
     </w:tblPr>
   </w:style>
 </w:styles>

</xml_diff>

<commit_message>
Update documentation to reflect project scope
</commit_message>
<xml_diff>
--- a/doc/Documentation.docx
+++ b/doc/Documentation.docx
@@ -1346,67 +1346,24 @@
           </w:p>
         </w:tc>
       </w:tr>
-      <w:tr>
-        <w:tc>
-          <w:tcPr>
-            <w:tcW w:w="4680" w:type="dxa"/>
-            <w:tcMar>
-              <w:top w:w="100" w:type="dxa"/>
-              <w:left w:w="100" w:type="dxa"/>
-              <w:bottom w:w="100" w:type="dxa"/>
-              <w:right w:w="100" w:type="dxa"/>
-            </w:tcMar>
-          </w:tcPr>
-          <w:p>
-            <w:pPr>
-              <w:spacing w:after="0" w:line="240" w:lineRule="auto"/>
-            </w:pPr>
-            <w:r>
-              <w:t>Hovering Over Detected Objects</w:t>
-            </w:r>
-          </w:p>
-        </w:tc>
-        <w:tc>
-          <w:tcPr>
-            <w:tcW w:w="4680" w:type="dxa"/>
-            <w:tcMar>
-              <w:top w:w="100" w:type="dxa"/>
-              <w:left w:w="100" w:type="dxa"/>
-              <w:bottom w:w="100" w:type="dxa"/>
-              <w:right w:w="100" w:type="dxa"/>
-            </w:tcMar>
-          </w:tcPr>
-          <w:p>
-            <w:pPr>
-              <w:spacing w:after="0" w:line="240" w:lineRule="auto"/>
-            </w:pPr>
-            <w:r>
-              <w:t>Hovering over detected objects will show a tooltip containing information about them such as their size and velocity</w:t>
-            </w:r>
-          </w:p>
-        </w:tc>
-      </w:tr>
     </w:tbl>
     <w:p>
       <w:pPr>
         <w:pStyle w:val="Heading2"/>
       </w:pPr>
       <w:bookmarkStart w:id="4" w:name="_dde2qijycz02" w:colFirst="0" w:colLast="0"/>
+      <w:bookmarkStart w:id="5" w:name="_3yoc6ksmbqox" w:colFirst="0" w:colLast="0"/>
+      <w:bookmarkStart w:id="6" w:name="_GoBack"/>
       <w:bookmarkEnd w:id="4"/>
+      <w:bookmarkEnd w:id="5"/>
+      <w:bookmarkEnd w:id="6"/>
     </w:p>
     <w:p>
       <w:pPr>
         <w:pStyle w:val="Heading2"/>
       </w:pPr>
-      <w:bookmarkStart w:id="5" w:name="_3yoc6ksmbqox" w:colFirst="0" w:colLast="0"/>
-      <w:bookmarkEnd w:id="5"/>
-    </w:p>
-    <w:p>
-      <w:pPr>
-        <w:pStyle w:val="Heading2"/>
-      </w:pPr>
-      <w:bookmarkStart w:id="6" w:name="_lcwwdqyxc68y" w:colFirst="0" w:colLast="0"/>
-      <w:bookmarkEnd w:id="6"/>
+      <w:bookmarkStart w:id="7" w:name="_lcwwdqyxc68y" w:colFirst="0" w:colLast="0"/>
+      <w:bookmarkEnd w:id="7"/>
       <w:r>
         <w:t>Software Design</w:t>
       </w:r>
@@ -1415,8 +1372,8 @@
       <w:pPr>
         <w:pStyle w:val="Heading3"/>
       </w:pPr>
-      <w:bookmarkStart w:id="7" w:name="_3pnsusxvqtpz" w:colFirst="0" w:colLast="0"/>
-      <w:bookmarkEnd w:id="7"/>
+      <w:bookmarkStart w:id="8" w:name="_3pnsusxvqtpz" w:colFirst="0" w:colLast="0"/>
+      <w:bookmarkEnd w:id="8"/>
       <w:r>
         <w:t>Networking</w:t>
       </w:r>
@@ -1440,8 +1397,8 @@
       <w:pPr>
         <w:pStyle w:val="Heading3"/>
       </w:pPr>
-      <w:bookmarkStart w:id="8" w:name="_1j2l1iyjcu0v" w:colFirst="0" w:colLast="0"/>
-      <w:bookmarkEnd w:id="8"/>
+      <w:bookmarkStart w:id="9" w:name="_1j2l1iyjcu0v" w:colFirst="0" w:colLast="0"/>
+      <w:bookmarkEnd w:id="9"/>
       <w:r>
         <w:t>Processing</w:t>
       </w:r>
@@ -1460,21 +1417,15 @@
       <w:pPr>
         <w:pStyle w:val="Heading3"/>
       </w:pPr>
-      <w:bookmarkStart w:id="9" w:name="_xcl4mx5j0vd1" w:colFirst="0" w:colLast="0"/>
-      <w:bookmarkEnd w:id="9"/>
+      <w:bookmarkStart w:id="10" w:name="_xcl4mx5j0vd1" w:colFirst="0" w:colLast="0"/>
+      <w:bookmarkEnd w:id="10"/>
       <w:r>
         <w:t>GUI</w:t>
       </w:r>
-      <w:bookmarkStart w:id="10" w:name="_GoBack"/>
-      <w:bookmarkEnd w:id="10"/>
-    </w:p>
-    <w:p>
-      <w:r>
-        <w:t xml:space="preserve">The GUI is implemented using JavaFX. JavaFX was chosen as it is the modern Java UI </w:t>
-      </w:r>
-      <w:r>
-        <w:lastRenderedPageBreak/>
-        <w:t>framework, and presents very large amounts of flexibility in GUI layout and behavior. Additionally, JavaFX is hardware accelerated, ensuring that even large displays of space objects are not slowed down by the rendering system.</w:t>
+    </w:p>
+    <w:p>
+      <w:r>
+        <w:t>The GUI is implemented using JavaFX. JavaFX was chosen as it is the modern Java UI framework, and presents very large amounts of flexibility in GUI layout and behavior. Additionally, JavaFX is hardware accelerated, ensuring that even large displays of space objects are not slowed down by the rendering system.</w:t>
       </w:r>
     </w:p>
     <w:p>
@@ -1484,6 +1435,7 @@
       <w:bookmarkStart w:id="11" w:name="_dt4q0nkp6f7b" w:colFirst="0" w:colLast="0"/>
       <w:bookmarkEnd w:id="11"/>
       <w:r>
+        <w:lastRenderedPageBreak/>
         <w:t>SpaceCraft Emulator</w:t>
       </w:r>
     </w:p>
@@ -1635,7 +1587,7 @@
       <w:rPr>
         <w:noProof/>
       </w:rPr>
-      <w:t>5</w:t>
+      <w:t>4</w:t>
     </w:r>
     <w:r>
       <w:fldChar w:fldCharType="end"/>
@@ -1775,6 +1727,7 @@
     <w:lsdException w:name="HTML Sample" w:semiHidden="1" w:unhideWhenUsed="1"/>
     <w:lsdException w:name="HTML Typewriter" w:semiHidden="1" w:unhideWhenUsed="1"/>
     <w:lsdException w:name="HTML Variable" w:semiHidden="1" w:unhideWhenUsed="1"/>
+    <w:lsdException w:name="Normal Table" w:semiHidden="1" w:unhideWhenUsed="1"/>
     <w:lsdException w:name="annotation subject" w:semiHidden="1" w:unhideWhenUsed="1"/>
     <w:lsdException w:name="No List" w:semiHidden="1" w:unhideWhenUsed="1"/>
     <w:lsdException w:name="Outline List 1" w:semiHidden="1" w:unhideWhenUsed="1"/>
@@ -1821,8 +1774,10 @@
     <w:lsdException w:name="Table Subtle 2" w:semiHidden="1" w:unhideWhenUsed="1"/>
     <w:lsdException w:name="Table Web 1" w:semiHidden="1" w:unhideWhenUsed="1"/>
     <w:lsdException w:name="Table Web 2" w:semiHidden="1" w:unhideWhenUsed="1"/>
+    <w:lsdException w:name="Table Web 3" w:semiHidden="1" w:unhideWhenUsed="1"/>
     <w:lsdException w:name="Balloon Text" w:semiHidden="1" w:unhideWhenUsed="1"/>
     <w:lsdException w:name="Table Grid" w:uiPriority="39"/>
+    <w:lsdException w:name="Table Theme" w:semiHidden="1" w:unhideWhenUsed="1"/>
     <w:lsdException w:name="Placeholder Text" w:semiHidden="1"/>
     <w:lsdException w:name="No Spacing" w:uiPriority="1" w:qFormat="1"/>
     <w:lsdException w:name="Light Shading" w:uiPriority="60"/>
@@ -2147,6 +2102,7 @@
   <w:style w:type="character" w:default="1" w:styleId="DefaultParagraphFont">
     <w:name w:val="Default Paragraph Font"/>
     <w:uiPriority w:val="1"/>
+    <w:semiHidden/>
     <w:unhideWhenUsed/>
   </w:style>
   <w:style w:type="table" w:default="1" w:styleId="TableNormal">

</xml_diff>

<commit_message>
Begin to integrate suggested changes from Prof. Roman
</commit_message>
<xml_diff>
--- a/doc/Documentation.docx
+++ b/doc/Documentation.docx
@@ -33,13 +33,17 @@
           <w:sz w:val="56"/>
           <w:szCs w:val="56"/>
         </w:rPr>
-        <w:t>Graphical User Interface Design</w:t>
-      </w:r>
-    </w:p>
-    <w:p>
-      <w:pPr>
-        <w:spacing w:after="0" w:line="240" w:lineRule="auto"/>
-      </w:pPr>
+        <w:t xml:space="preserve">Ground Operator Display </w:t>
+      </w:r>
+      <w:r>
+        <w:rPr>
+          <w:rFonts w:ascii="Cambria" w:eastAsia="Cambria" w:hAnsi="Cambria" w:cs="Cambria"/>
+          <w:i/>
+          <w:sz w:val="56"/>
+          <w:szCs w:val="56"/>
+        </w:rPr>
+        <w:t>Documentation</w:t>
+      </w:r>
     </w:p>
     <w:p>
       <w:pPr>
@@ -81,6 +85,14 @@
           <w:szCs w:val="48"/>
         </w:rPr>
         <w:t>Team #04</w:t>
+      </w:r>
+      <w:r>
+        <w:rPr>
+          <w:rFonts w:ascii="Cambria" w:eastAsia="Cambria" w:hAnsi="Cambria" w:cs="Cambria"/>
+          <w:sz w:val="48"/>
+          <w:szCs w:val="48"/>
+        </w:rPr>
+        <w:t>/03</w:t>
       </w:r>
     </w:p>
     <w:p>
@@ -291,9 +303,21 @@
               <w:rPr>
                 <w:b/>
               </w:rPr>
-              <w:t>SpaceRock GUI Documentation</w:t>
+              <w:t xml:space="preserve">SpaceRock </w:t>
+            </w:r>
+            <w:r>
+              <w:rPr>
+                <w:b/>
+              </w:rPr>
+              <w:t>Ground</w:t>
             </w:r>
           </w:hyperlink>
+          <w:r>
+            <w:rPr>
+              <w:b/>
+            </w:rPr>
+            <w:t xml:space="preserve"> Operator Display Documentation</w:t>
+          </w:r>
           <w:r>
             <w:rPr>
               <w:b/>
@@ -602,7 +626,10 @@
       </w:pPr>
       <w:r>
         <w:lastRenderedPageBreak/>
-        <w:t>SpaceRock GUI Documentation</w:t>
+        <w:t xml:space="preserve">SpaceRock </w:t>
+      </w:r>
+      <w:r>
+        <w:t>Ground Operator Display Documentation</w:t>
       </w:r>
     </w:p>
     <w:p>
@@ -760,8 +787,10 @@
       <w:bookmarkStart w:id="3" w:name="_n9351idsgbae" w:colFirst="0" w:colLast="0"/>
       <w:bookmarkEnd w:id="3"/>
       <w:r>
-        <w:t>Functional Design</w:t>
-      </w:r>
+        <w:t>Operator Interface Specification</w:t>
+      </w:r>
+      <w:bookmarkStart w:id="4" w:name="_GoBack"/>
+      <w:bookmarkEnd w:id="4"/>
     </w:p>
     <w:p/>
     <w:tbl>
@@ -1351,10 +1380,8 @@
       <w:pPr>
         <w:pStyle w:val="Heading2"/>
       </w:pPr>
-      <w:bookmarkStart w:id="4" w:name="_dde2qijycz02" w:colFirst="0" w:colLast="0"/>
-      <w:bookmarkStart w:id="5" w:name="_3yoc6ksmbqox" w:colFirst="0" w:colLast="0"/>
-      <w:bookmarkStart w:id="6" w:name="_GoBack"/>
-      <w:bookmarkEnd w:id="4"/>
+      <w:bookmarkStart w:id="5" w:name="_dde2qijycz02" w:colFirst="0" w:colLast="0"/>
+      <w:bookmarkStart w:id="6" w:name="_3yoc6ksmbqox" w:colFirst="0" w:colLast="0"/>
       <w:bookmarkEnd w:id="5"/>
       <w:bookmarkEnd w:id="6"/>
     </w:p>
@@ -1390,7 +1417,13 @@
     </w:p>
     <w:p>
       <w:r>
-        <w:t>The connection with the satellite is a two way stream. To keep the UI responsive while potentially receiving data from the satellite, any incoming data is handled in the background and the notifies the UI of updates.</w:t>
+        <w:t xml:space="preserve">The connection with the satellite is a </w:t>
+      </w:r>
+      <w:r>
+        <w:t>two-way</w:t>
+      </w:r>
+      <w:r>
+        <w:t xml:space="preserve"> stream. To keep the UI responsive while potentially receiving data from the satellite, any incoming data is handled in the background and the notifies the UI of updates.</w:t>
       </w:r>
     </w:p>
     <w:p>
@@ -1398,26 +1431,8 @@
         <w:pStyle w:val="Heading3"/>
       </w:pPr>
       <w:bookmarkStart w:id="9" w:name="_1j2l1iyjcu0v" w:colFirst="0" w:colLast="0"/>
+      <w:bookmarkStart w:id="10" w:name="_xcl4mx5j0vd1" w:colFirst="0" w:colLast="0"/>
       <w:bookmarkEnd w:id="9"/>
-      <w:r>
-        <w:t>Processing</w:t>
-      </w:r>
-    </w:p>
-    <w:p>
-      <w:r>
-        <w:t xml:space="preserve">Once an incoming data stream has been received from the satellite, the list of newly identified objects (with screen positions and sizes as determined by the camera) are processed using a separate processing module. </w:t>
-      </w:r>
-    </w:p>
-    <w:p>
-      <w:r>
-        <w:t>This module will track object information from the three most recent images received by the satellite camera.  The module will assess the similarities and differences between the objects of the most recent and previous images, and will assign labels and estimate the trajectory relative to the camera of those objects which are deemed identical across each image.</w:t>
-      </w:r>
-    </w:p>
-    <w:p>
-      <w:pPr>
-        <w:pStyle w:val="Heading3"/>
-      </w:pPr>
-      <w:bookmarkStart w:id="10" w:name="_xcl4mx5j0vd1" w:colFirst="0" w:colLast="0"/>
       <w:bookmarkEnd w:id="10"/>
       <w:r>
         <w:t>GUI</w:t>
@@ -1435,18 +1450,21 @@
       <w:bookmarkStart w:id="11" w:name="_dt4q0nkp6f7b" w:colFirst="0" w:colLast="0"/>
       <w:bookmarkEnd w:id="11"/>
       <w:r>
+        <w:t>SpaceCraft Emulator</w:t>
+      </w:r>
+    </w:p>
+    <w:p>
+      <w:r>
+        <w:t>The SpaceCraft Emulator acts as a model and simulation of how the real Spacecraft system would act and communicate with the Ground Station GUI and how it would transfer data between the Camera and the Ground Station. This emulator takes the place of the true SpaceCraft system that will be developed in the future.</w:t>
+      </w:r>
+    </w:p>
+    <w:p>
+      <w:r>
+        <w:t xml:space="preserve">The SpaceCraft Emulator sends a list of identified objects (position, size, etc.) to the Debris Processor, and optionally a list of images used for the raw image display mode. The Debris Processor can send to the SpaceCraft Emulator, camera parameters such as desired zoom level and also system parameters such as desired sector overlap. The SpaceCraft Emulator will then send necessary data to the Camera as well as receive data from the Camera and do some </w:t>
+      </w:r>
+      <w:r>
         <w:lastRenderedPageBreak/>
-        <w:t>SpaceCraft Emulator</w:t>
-      </w:r>
-    </w:p>
-    <w:p>
-      <w:r>
-        <w:t>The SpaceCraft Emulator acts as a model and simulation of how the real Spacecraft system would act and communicate with the Ground Station GUI and how it would transfer data between the Camera and the Ground Station. This emulator takes the place of the true SpaceCraft system that will be developed in the future.</w:t>
-      </w:r>
-    </w:p>
-    <w:p>
-      <w:r>
-        <w:t>The SpaceCraft Emulator sends a list of identified objects (position, size, etc.) to the Debris Processor, and optionally a list of images used for the raw image display mode. The Debris Processor can send to the SpaceCraft Emulator, camera parameters such as desired zoom level and also system parameters such as desired sector overlap. The SpaceCraft Emulator will then send necessary data to the Camera as well as receive data from the Camera and do some processing.</w:t>
+        <w:t>processing.</w:t>
       </w:r>
     </w:p>
     <w:p/>
@@ -1587,7 +1605,7 @@
       <w:rPr>
         <w:noProof/>
       </w:rPr>
-      <w:t>4</w:t>
+      <w:t>3</w:t>
     </w:r>
     <w:r>
       <w:fldChar w:fldCharType="end"/>

</xml_diff>

<commit_message>
Made changes to documentation according to instructors recommendations.
</commit_message>
<xml_diff>
--- a/doc/Documentation.docx
+++ b/doc/Documentation.docx
@@ -1,6 +1,6 @@
 
 <file path=word/document.xml><?xml version="1.0" encoding="utf-8"?>
-<w:document xmlns:wpc="http://schemas.microsoft.com/office/word/2010/wordprocessingCanvas" xmlns:cx="http://schemas.microsoft.com/office/drawing/2014/chartex" xmlns:cx1="http://schemas.microsoft.com/office/drawing/2015/9/8/chartex" xmlns:cx2="http://schemas.microsoft.com/office/drawing/2015/10/21/chartex" xmlns:mc="http://schemas.openxmlformats.org/markup-compatibility/2006" xmlns:o="urn:schemas-microsoft-com:office:office" xmlns:r="http://schemas.openxmlformats.org/officeDocument/2006/relationships" xmlns:m="http://schemas.openxmlformats.org/officeDocument/2006/math" xmlns:v="urn:schemas-microsoft-com:vml" xmlns:wp14="http://schemas.microsoft.com/office/word/2010/wordprocessingDrawing" xmlns:wp="http://schemas.openxmlformats.org/drawingml/2006/wordprocessingDrawing" xmlns:w10="urn:schemas-microsoft-com:office:word" xmlns:w="http://schemas.openxmlformats.org/wordprocessingml/2006/main" xmlns:w14="http://schemas.microsoft.com/office/word/2010/wordml" xmlns:w15="http://schemas.microsoft.com/office/word/2012/wordml" xmlns:w16se="http://schemas.microsoft.com/office/word/2015/wordml/symex" xmlns:wpg="http://schemas.microsoft.com/office/word/2010/wordprocessingGroup" xmlns:wpi="http://schemas.microsoft.com/office/word/2010/wordprocessingInk" xmlns:wne="http://schemas.microsoft.com/office/word/2006/wordml" xmlns:wps="http://schemas.microsoft.com/office/word/2010/wordprocessingShape" mc:Ignorable="w14 w15 w16se wp14">
+<w:document xmlns:wpc="http://schemas.microsoft.com/office/word/2010/wordprocessingCanvas" xmlns:cx="http://schemas.microsoft.com/office/drawing/2014/chartex" xmlns:cx1="http://schemas.microsoft.com/office/drawing/2015/9/8/chartex" xmlns:cx2="http://schemas.microsoft.com/office/drawing/2015/10/21/chartex" xmlns:cx3="http://schemas.microsoft.com/office/drawing/2016/5/9/chartex" xmlns:cx4="http://schemas.microsoft.com/office/drawing/2016/5/10/chartex" xmlns:cx5="http://schemas.microsoft.com/office/drawing/2016/5/11/chartex" xmlns:mc="http://schemas.openxmlformats.org/markup-compatibility/2006" xmlns:o="urn:schemas-microsoft-com:office:office" xmlns:r="http://schemas.openxmlformats.org/officeDocument/2006/relationships" xmlns:m="http://schemas.openxmlformats.org/officeDocument/2006/math" xmlns:v="urn:schemas-microsoft-com:vml" xmlns:wp14="http://schemas.microsoft.com/office/word/2010/wordprocessingDrawing" xmlns:wp="http://schemas.openxmlformats.org/drawingml/2006/wordprocessingDrawing" xmlns:w10="urn:schemas-microsoft-com:office:word" xmlns:w="http://schemas.openxmlformats.org/wordprocessingml/2006/main" xmlns:w14="http://schemas.microsoft.com/office/word/2010/wordml" xmlns:w15="http://schemas.microsoft.com/office/word/2012/wordml" xmlns:w16se="http://schemas.microsoft.com/office/word/2015/wordml/symex" xmlns:wpg="http://schemas.microsoft.com/office/word/2010/wordprocessingGroup" xmlns:wpi="http://schemas.microsoft.com/office/word/2010/wordprocessingInk" xmlns:wne="http://schemas.microsoft.com/office/word/2006/wordml" xmlns:wps="http://schemas.microsoft.com/office/word/2010/wordprocessingShape" mc:Ignorable="w14 w15 w16se wp14">
   <w:background w:color="FFFFFF"/>
   <w:body>
     <w:p>
@@ -644,7 +644,40 @@
     </w:p>
     <w:p>
       <w:r>
-        <w:t xml:space="preserve">The SpaceRock system requires a Graphical User Interface (GUI) in order to allow ground-based users to control and evaluate the system’s performance. This document will describe the layout, the design, and the internal workings of the SpaceRock GUI simulator. </w:t>
+        <w:t xml:space="preserve">The SpaceRock system requires a </w:t>
+      </w:r>
+      <w:r>
+        <w:t>Ground Operator Display</w:t>
+      </w:r>
+      <w:r>
+        <w:t xml:space="preserve"> in order to allow ground-based users to control and evaluate the system’s performance. </w:t>
+      </w:r>
+      <w:r>
+        <w:t xml:space="preserve">It will do this by providing a display canvas that displays images from the SpaceRock System. You will also be able to select asteroids to bring up a popup window, displaying general information about the selected asteroid. </w:t>
+      </w:r>
+      <w:r>
+        <w:t xml:space="preserve"> The ground operation </w:t>
+      </w:r>
+      <w:r>
+        <w:t>display will also have</w:t>
+      </w:r>
+      <w:r>
+        <w:t xml:space="preserve"> controls to change camera settings and parameters.</w:t>
+      </w:r>
+      <w:r>
+        <w:t xml:space="preserve"> </w:t>
+      </w:r>
+      <w:r>
+        <w:t xml:space="preserve">This document will describe the layout, the design, and the internal workings of the SpaceRock </w:t>
+      </w:r>
+      <w:r>
+        <w:t>Ground Operator Display</w:t>
+      </w:r>
+      <w:r>
+        <w:t xml:space="preserve"> simulator. </w:t>
+      </w:r>
+      <w:r>
+        <w:t xml:space="preserve"> </w:t>
       </w:r>
     </w:p>
     <w:p/>
@@ -659,10 +692,33 @@
       </w:r>
     </w:p>
     <w:p>
+      <w:pPr>
+        <w:pStyle w:val="Heading3"/>
+      </w:pPr>
+      <w:r>
+        <w:t>Introduction</w:t>
+      </w:r>
+    </w:p>
+    <w:p>
+      <w:r>
+        <w:t>The</w:t>
+      </w:r>
+      <w:r>
+        <w:t xml:space="preserve"> screen design is shown in the following figures. As you can see there is …</w:t>
+      </w:r>
+    </w:p>
+    <w:p>
+      <w:pPr>
+        <w:pStyle w:val="Heading3"/>
+      </w:pPr>
+      <w:r>
+        <w:t>Images of Design</w:t>
+      </w:r>
+    </w:p>
+    <w:p>
       <w:r>
         <w:rPr>
           <w:noProof/>
-          <w:lang w:eastAsia="ja-JP"/>
         </w:rPr>
         <w:drawing>
           <wp:inline distT="114300" distB="114300" distL="114300" distR="114300">
@@ -678,7 +734,7 @@
                     <pic:cNvPicPr preferRelativeResize="0"/>
                   </pic:nvPicPr>
                   <pic:blipFill>
-                    <a:blip r:embed="rId6"/>
+                    <a:blip r:embed="rId7"/>
                     <a:srcRect/>
                     <a:stretch>
                       <a:fillRect/>
@@ -722,7 +778,6 @@
       <w:r>
         <w:rPr>
           <w:noProof/>
-          <w:lang w:eastAsia="ja-JP"/>
         </w:rPr>
         <w:lastRenderedPageBreak/>
         <w:drawing>
@@ -739,7 +794,7 @@
                     <pic:cNvPicPr preferRelativeResize="0"/>
                   </pic:nvPicPr>
                   <pic:blipFill>
-                    <a:blip r:embed="rId7"/>
+                    <a:blip r:embed="rId8"/>
                     <a:srcRect/>
                     <a:stretch>
                       <a:fillRect/>
@@ -789,8 +844,6 @@
       <w:r>
         <w:t>Operator Interface Specification</w:t>
       </w:r>
-      <w:bookmarkStart w:id="4" w:name="_GoBack"/>
-      <w:bookmarkEnd w:id="4"/>
     </w:p>
     <w:p/>
     <w:tbl>
@@ -1380,98 +1433,237 @@
       <w:pPr>
         <w:pStyle w:val="Heading2"/>
       </w:pPr>
-      <w:bookmarkStart w:id="5" w:name="_dde2qijycz02" w:colFirst="0" w:colLast="0"/>
-      <w:bookmarkStart w:id="6" w:name="_3yoc6ksmbqox" w:colFirst="0" w:colLast="0"/>
+      <w:bookmarkStart w:id="4" w:name="_dde2qijycz02" w:colFirst="0" w:colLast="0"/>
+      <w:bookmarkStart w:id="5" w:name="_3yoc6ksmbqox" w:colFirst="0" w:colLast="0"/>
+      <w:bookmarkEnd w:id="4"/>
       <w:bookmarkEnd w:id="5"/>
+    </w:p>
+    <w:p>
+      <w:pPr>
+        <w:pStyle w:val="Heading2"/>
+      </w:pPr>
+      <w:bookmarkStart w:id="6" w:name="_lcwwdqyxc68y" w:colFirst="0" w:colLast="0"/>
       <w:bookmarkEnd w:id="6"/>
-    </w:p>
-    <w:p>
-      <w:pPr>
-        <w:pStyle w:val="Heading2"/>
-      </w:pPr>
-      <w:bookmarkStart w:id="7" w:name="_lcwwdqyxc68y" w:colFirst="0" w:colLast="0"/>
+      <w:r>
+        <w:t>Demo Software Design Overview</w:t>
+      </w:r>
+    </w:p>
+    <w:p>
+      <w:pPr>
+        <w:pStyle w:val="Heading3"/>
+      </w:pPr>
+      <w:bookmarkStart w:id="7" w:name="_3pnsusxvqtpz" w:colFirst="0" w:colLast="0"/>
       <w:bookmarkEnd w:id="7"/>
       <w:r>
-        <w:t>Software Design</w:t>
+        <w:t>Networking</w:t>
+      </w:r>
+    </w:p>
+    <w:p>
+      <w:r>
+        <w:t xml:space="preserve">The SpaceRock GUI communicates with the </w:t>
+      </w:r>
+      <w:proofErr w:type="spellStart"/>
+      <w:r>
+        <w:t>SpaceCraft</w:t>
+      </w:r>
+      <w:proofErr w:type="spellEnd"/>
+      <w:r>
+        <w:t xml:space="preserve"> Emulator via a Transmission Control Protocol (TCP) stream containing serialized Java objects. TCP was chosen for ease-of-development, and experimentation may reveal that the extra overhead it introduces is unacceptable. In that case, switching to User Datagram Protocol (UDP) should not be difficult. </w:t>
+      </w:r>
+    </w:p>
+    <w:p>
+      <w:r>
+        <w:t>Several message types can be sent through the TCP stream.  At present, this includes image segments requested by the operator (and the corresponding operator request), recognized object data (location and size) from a single image capture, and camera parameter updates.</w:t>
+      </w:r>
+    </w:p>
+    <w:p>
+      <w:r>
+        <w:t xml:space="preserve">The connection with the satellite is a </w:t>
+      </w:r>
+      <w:r>
+        <w:t>two-way</w:t>
+      </w:r>
+      <w:r>
+        <w:t xml:space="preserve"> stream. To keep the UI responsive while potentially receiving data from the satellite, any incoming data is handled in the background and the notifies the UI of updates.</w:t>
       </w:r>
     </w:p>
     <w:p>
       <w:pPr>
         <w:pStyle w:val="Heading3"/>
       </w:pPr>
-      <w:bookmarkStart w:id="8" w:name="_3pnsusxvqtpz" w:colFirst="0" w:colLast="0"/>
+      <w:bookmarkStart w:id="8" w:name="_1j2l1iyjcu0v" w:colFirst="0" w:colLast="0"/>
+      <w:bookmarkStart w:id="9" w:name="_xcl4mx5j0vd1" w:colFirst="0" w:colLast="0"/>
       <w:bookmarkEnd w:id="8"/>
-      <w:r>
-        <w:t>Networking</w:t>
-      </w:r>
-    </w:p>
-    <w:p>
-      <w:r>
-        <w:t xml:space="preserve">The SpaceRock GUI communicates with the SpaceCraft Emulator via a Transmission Control Protocol (TCP) stream containing serialized Java objects. TCP was chosen for ease-of-development, and experimentation may reveal that the extra overhead it introduces is unacceptable. In that case, switching to User Datagram Protocol (UDP) should not be difficult. </w:t>
-      </w:r>
-    </w:p>
-    <w:p>
-      <w:r>
-        <w:t>Several message types can be sent through the TCP stream.  At present, this includes image segments requested by the operator (and the corresponding operator request), recognized object data (location and size) from a single image capture, and camera parameter updates.</w:t>
-      </w:r>
-    </w:p>
-    <w:p>
-      <w:r>
-        <w:t xml:space="preserve">The connection with the satellite is a </w:t>
-      </w:r>
-      <w:r>
-        <w:t>two-way</w:t>
-      </w:r>
-      <w:r>
-        <w:t xml:space="preserve"> stream. To keep the UI responsive while potentially receiving data from the satellite, any incoming data is handled in the background and the notifies the UI of updates.</w:t>
+      <w:bookmarkEnd w:id="9"/>
+      <w:r>
+        <w:t>GUI</w:t>
+      </w:r>
+    </w:p>
+    <w:p>
+      <w:r>
+        <w:t>The GUI is implemented using JavaFX. JavaFX was chosen as it is the modern Java UI framework, and presents very large amounts of flexibility in GUI layout and behavior. Additionally, JavaFX is hardware accelerated, ensuring that even large displays of space objects are not slowed down by the rendering system.</w:t>
       </w:r>
     </w:p>
     <w:p>
       <w:pPr>
         <w:pStyle w:val="Heading3"/>
       </w:pPr>
-      <w:bookmarkStart w:id="9" w:name="_1j2l1iyjcu0v" w:colFirst="0" w:colLast="0"/>
-      <w:bookmarkStart w:id="10" w:name="_xcl4mx5j0vd1" w:colFirst="0" w:colLast="0"/>
-      <w:bookmarkEnd w:id="9"/>
+      <w:bookmarkStart w:id="10" w:name="_dt4q0nkp6f7b" w:colFirst="0" w:colLast="0"/>
       <w:bookmarkEnd w:id="10"/>
-      <w:r>
-        <w:t>GUI</w:t>
-      </w:r>
-    </w:p>
-    <w:p>
-      <w:r>
-        <w:t>The GUI is implemented using JavaFX. JavaFX was chosen as it is the modern Java UI framework, and presents very large amounts of flexibility in GUI layout and behavior. Additionally, JavaFX is hardware accelerated, ensuring that even large displays of space objects are not slowed down by the rendering system.</w:t>
-      </w:r>
-    </w:p>
-    <w:p>
-      <w:pPr>
-        <w:pStyle w:val="Heading3"/>
-      </w:pPr>
-      <w:bookmarkStart w:id="11" w:name="_dt4q0nkp6f7b" w:colFirst="0" w:colLast="0"/>
-      <w:bookmarkEnd w:id="11"/>
-      <w:r>
-        <w:t>SpaceCraft Emulator</w:t>
-      </w:r>
-    </w:p>
-    <w:p>
-      <w:r>
-        <w:t>The SpaceCraft Emulator acts as a model and simulation of how the real Spacecraft system would act and communicate with the Ground Station GUI and how it would transfer data between the Camera and the Ground Station. This emulator takes the place of the true SpaceCraft system that will be developed in the future.</w:t>
-      </w:r>
-    </w:p>
-    <w:p>
-      <w:r>
-        <w:t xml:space="preserve">The SpaceCraft Emulator sends a list of identified objects (position, size, etc.) to the Debris Processor, and optionally a list of images used for the raw image display mode. The Debris Processor can send to the SpaceCraft Emulator, camera parameters such as desired zoom level and also system parameters such as desired sector overlap. The SpaceCraft Emulator will then send necessary data to the Camera as well as receive data from the Camera and do some </w:t>
+      <w:proofErr w:type="spellStart"/>
+      <w:r>
+        <w:t>SpaceCraft</w:t>
+      </w:r>
+      <w:proofErr w:type="spellEnd"/>
+      <w:r>
+        <w:t xml:space="preserve"> Emulator</w:t>
+      </w:r>
+    </w:p>
+    <w:p>
+      <w:r>
+        <w:t xml:space="preserve">The </w:t>
+      </w:r>
+      <w:proofErr w:type="spellStart"/>
+      <w:r>
+        <w:t>SpaceCraft</w:t>
+      </w:r>
+      <w:proofErr w:type="spellEnd"/>
+      <w:r>
+        <w:t xml:space="preserve"> Emulator acts as a model and simulation of how the real Spacecraft system would act and communicate with the Ground Station GUI and how it would transfer data between the Camera and the Ground Station. This emulator takes the place of the true </w:t>
+      </w:r>
+      <w:proofErr w:type="spellStart"/>
+      <w:r>
+        <w:t>SpaceCraft</w:t>
+      </w:r>
+      <w:proofErr w:type="spellEnd"/>
+      <w:r>
+        <w:t xml:space="preserve"> system that will be developed in the future.</w:t>
+      </w:r>
+    </w:p>
+    <w:p>
+      <w:r>
+        <w:t xml:space="preserve">The </w:t>
+      </w:r>
+      <w:proofErr w:type="spellStart"/>
+      <w:r>
+        <w:t>SpaceCraft</w:t>
+      </w:r>
+      <w:proofErr w:type="spellEnd"/>
+      <w:r>
+        <w:t xml:space="preserve"> Emulator sends a list of identified objects (position, size, etc.) to the Debris Processor, and optionally a list of images used for the raw image display mode. The Debris Processor can send to the </w:t>
+      </w:r>
+      <w:proofErr w:type="spellStart"/>
+      <w:r>
+        <w:t>SpaceCraft</w:t>
+      </w:r>
+      <w:proofErr w:type="spellEnd"/>
+      <w:r>
+        <w:t xml:space="preserve"> Emulator, camera parameters such as desired zoom level and also system parameters such as desired sector overlap. The </w:t>
+      </w:r>
+      <w:proofErr w:type="spellStart"/>
+      <w:r>
+        <w:t>SpaceCraft</w:t>
+      </w:r>
+      <w:proofErr w:type="spellEnd"/>
+      <w:r>
+        <w:t xml:space="preserve"> Emulator will then send necessary data to the Camera as well as receive data from the Camera and do some </w:t>
       </w:r>
       <w:r>
         <w:lastRenderedPageBreak/>
         <w:t>processing.</w:t>
       </w:r>
     </w:p>
+    <w:p>
+      <w:pPr>
+        <w:pStyle w:val="Heading2"/>
+      </w:pPr>
+      <w:r>
+        <w:t xml:space="preserve">Interface Specification </w:t>
+      </w:r>
+      <w:r>
+        <w:t>for</w:t>
+      </w:r>
+      <w:r>
+        <w:t xml:space="preserve"> Operator Display Software</w:t>
+      </w:r>
+    </w:p>
+    <w:p>
+      <w:pPr>
+        <w:pStyle w:val="Heading3"/>
+      </w:pPr>
+      <w:r>
+        <w:t>Introduction</w:t>
+      </w:r>
+    </w:p>
+    <w:p>
+      <w:r>
+        <w:t xml:space="preserve">The following is divided into incoming and outgoing data. Incoming data is the data that is coming in from the SpaceRock System. The outgoing data is data that we are sending from the Ground Operator </w:t>
+      </w:r>
+      <w:r>
+        <w:t>Display</w:t>
+      </w:r>
+      <w:bookmarkStart w:id="11" w:name="_GoBack"/>
+      <w:bookmarkEnd w:id="11"/>
+    </w:p>
+    <w:p>
+      <w:pPr>
+        <w:pStyle w:val="Heading3"/>
+      </w:pPr>
+      <w:r>
+        <w:t>Outgoing data</w:t>
+      </w:r>
+    </w:p>
+    <w:p>
+      <w:r>
+        <w:t xml:space="preserve">This is where we send commands to the camera. You can set the zoom level, sector height, sector width, set it on or off, and turn it to manual or automatic mode. </w:t>
+      </w:r>
+    </w:p>
+    <w:p>
+      <w:pPr>
+        <w:pStyle w:val="Heading3"/>
+      </w:pPr>
+      <w:r>
+        <w:t>Incoming Data</w:t>
+      </w:r>
+    </w:p>
+    <w:p>
+      <w:pPr>
+        <w:pStyle w:val="Heading4"/>
+      </w:pPr>
+      <w:r>
+        <w:t>Frame Data</w:t>
+      </w:r>
+    </w:p>
+    <w:p>
+      <w:r>
+        <w:t xml:space="preserve">This is sent by the SpaceRock System. This includes a list of all the asteroids as well as a time stamp of when the data was received. </w:t>
+      </w:r>
+    </w:p>
+    <w:p>
+      <w:pPr>
+        <w:pStyle w:val="Heading4"/>
+      </w:pPr>
+      <w:r>
+        <w:t>Asteroid</w:t>
+      </w:r>
+      <w:r>
+        <w:t xml:space="preserve"> Data</w:t>
+      </w:r>
+    </w:p>
+    <w:p>
+      <w:r>
+        <w:t>This is sent by the SpaceRock System. It contains the information of each asteroid. This includes the location, size and the id of the asteroid.</w:t>
+      </w:r>
+    </w:p>
+    <w:p/>
+    <w:p/>
+    <w:p/>
+    <w:p/>
     <w:p/>
     <w:sectPr>
-      <w:headerReference w:type="default" r:id="rId8"/>
-      <w:headerReference w:type="first" r:id="rId9"/>
-      <w:footerReference w:type="first" r:id="rId10"/>
+      <w:headerReference w:type="default" r:id="rId9"/>
+      <w:headerReference w:type="first" r:id="rId10"/>
+      <w:footerReference w:type="first" r:id="rId11"/>
       <w:pgSz w:w="12240" w:h="15840"/>
       <w:pgMar w:top="1440" w:right="1440" w:bottom="1440" w:left="1440" w:header="0" w:footer="720" w:gutter="0"/>
       <w:pgNumType w:start="0"/>
@@ -1483,7 +1675,7 @@
 </file>
 
 <file path=word/endnotes.xml><?xml version="1.0" encoding="utf-8"?>
-<w:endnotes xmlns:wpc="http://schemas.microsoft.com/office/word/2010/wordprocessingCanvas" xmlns:cx="http://schemas.microsoft.com/office/drawing/2014/chartex" xmlns:cx1="http://schemas.microsoft.com/office/drawing/2015/9/8/chartex" xmlns:cx2="http://schemas.microsoft.com/office/drawing/2015/10/21/chartex" xmlns:mc="http://schemas.openxmlformats.org/markup-compatibility/2006" xmlns:o="urn:schemas-microsoft-com:office:office" xmlns:r="http://schemas.openxmlformats.org/officeDocument/2006/relationships" xmlns:m="http://schemas.openxmlformats.org/officeDocument/2006/math" xmlns:v="urn:schemas-microsoft-com:vml" xmlns:wp14="http://schemas.microsoft.com/office/word/2010/wordprocessingDrawing" xmlns:wp="http://schemas.openxmlformats.org/drawingml/2006/wordprocessingDrawing" xmlns:w10="urn:schemas-microsoft-com:office:word" xmlns:w="http://schemas.openxmlformats.org/wordprocessingml/2006/main" xmlns:w14="http://schemas.microsoft.com/office/word/2010/wordml" xmlns:w15="http://schemas.microsoft.com/office/word/2012/wordml" xmlns:w16se="http://schemas.microsoft.com/office/word/2015/wordml/symex" xmlns:wpg="http://schemas.microsoft.com/office/word/2010/wordprocessingGroup" xmlns:wpi="http://schemas.microsoft.com/office/word/2010/wordprocessingInk" xmlns:wne="http://schemas.microsoft.com/office/word/2006/wordml" xmlns:wps="http://schemas.microsoft.com/office/word/2010/wordprocessingShape" mc:Ignorable="w14 w15 w16se wp14">
+<w:endnotes xmlns:wpc="http://schemas.microsoft.com/office/word/2010/wordprocessingCanvas" xmlns:cx="http://schemas.microsoft.com/office/drawing/2014/chartex" xmlns:cx1="http://schemas.microsoft.com/office/drawing/2015/9/8/chartex" xmlns:cx2="http://schemas.microsoft.com/office/drawing/2015/10/21/chartex" xmlns:cx3="http://schemas.microsoft.com/office/drawing/2016/5/9/chartex" xmlns:cx4="http://schemas.microsoft.com/office/drawing/2016/5/10/chartex" xmlns:cx5="http://schemas.microsoft.com/office/drawing/2016/5/11/chartex" xmlns:mc="http://schemas.openxmlformats.org/markup-compatibility/2006" xmlns:o="urn:schemas-microsoft-com:office:office" xmlns:r="http://schemas.openxmlformats.org/officeDocument/2006/relationships" xmlns:m="http://schemas.openxmlformats.org/officeDocument/2006/math" xmlns:v="urn:schemas-microsoft-com:vml" xmlns:wp14="http://schemas.microsoft.com/office/word/2010/wordprocessingDrawing" xmlns:wp="http://schemas.openxmlformats.org/drawingml/2006/wordprocessingDrawing" xmlns:w10="urn:schemas-microsoft-com:office:word" xmlns:w="http://schemas.openxmlformats.org/wordprocessingml/2006/main" xmlns:w14="http://schemas.microsoft.com/office/word/2010/wordml" xmlns:w15="http://schemas.microsoft.com/office/word/2012/wordml" xmlns:w16se="http://schemas.microsoft.com/office/word/2015/wordml/symex" xmlns:wpg="http://schemas.microsoft.com/office/word/2010/wordprocessingGroup" xmlns:wpi="http://schemas.microsoft.com/office/word/2010/wordprocessingInk" xmlns:wne="http://schemas.microsoft.com/office/word/2006/wordml" xmlns:wps="http://schemas.microsoft.com/office/word/2010/wordprocessingShape" mc:Ignorable="w14 w15 w16se wp14">
   <w:endnote w:type="separator" w:id="-1">
     <w:p>
       <w:pPr>
@@ -1508,13 +1700,13 @@
 </file>
 
 <file path=word/footer1.xml><?xml version="1.0" encoding="utf-8"?>
-<w:ftr xmlns:wpc="http://schemas.microsoft.com/office/word/2010/wordprocessingCanvas" xmlns:cx="http://schemas.microsoft.com/office/drawing/2014/chartex" xmlns:cx1="http://schemas.microsoft.com/office/drawing/2015/9/8/chartex" xmlns:cx2="http://schemas.microsoft.com/office/drawing/2015/10/21/chartex" xmlns:mc="http://schemas.openxmlformats.org/markup-compatibility/2006" xmlns:o="urn:schemas-microsoft-com:office:office" xmlns:r="http://schemas.openxmlformats.org/officeDocument/2006/relationships" xmlns:m="http://schemas.openxmlformats.org/officeDocument/2006/math" xmlns:v="urn:schemas-microsoft-com:vml" xmlns:wp14="http://schemas.microsoft.com/office/word/2010/wordprocessingDrawing" xmlns:wp="http://schemas.openxmlformats.org/drawingml/2006/wordprocessingDrawing" xmlns:w10="urn:schemas-microsoft-com:office:word" xmlns:w="http://schemas.openxmlformats.org/wordprocessingml/2006/main" xmlns:w14="http://schemas.microsoft.com/office/word/2010/wordml" xmlns:w15="http://schemas.microsoft.com/office/word/2012/wordml" xmlns:w16se="http://schemas.microsoft.com/office/word/2015/wordml/symex" xmlns:wpg="http://schemas.microsoft.com/office/word/2010/wordprocessingGroup" xmlns:wpi="http://schemas.microsoft.com/office/word/2010/wordprocessingInk" xmlns:wne="http://schemas.microsoft.com/office/word/2006/wordml" xmlns:wps="http://schemas.microsoft.com/office/word/2010/wordprocessingShape" mc:Ignorable="w14 w15 w16se wp14">
+<w:ftr xmlns:wpc="http://schemas.microsoft.com/office/word/2010/wordprocessingCanvas" xmlns:cx="http://schemas.microsoft.com/office/drawing/2014/chartex" xmlns:cx1="http://schemas.microsoft.com/office/drawing/2015/9/8/chartex" xmlns:cx2="http://schemas.microsoft.com/office/drawing/2015/10/21/chartex" xmlns:cx3="http://schemas.microsoft.com/office/drawing/2016/5/9/chartex" xmlns:cx4="http://schemas.microsoft.com/office/drawing/2016/5/10/chartex" xmlns:cx5="http://schemas.microsoft.com/office/drawing/2016/5/11/chartex" xmlns:mc="http://schemas.openxmlformats.org/markup-compatibility/2006" xmlns:o="urn:schemas-microsoft-com:office:office" xmlns:r="http://schemas.openxmlformats.org/officeDocument/2006/relationships" xmlns:m="http://schemas.openxmlformats.org/officeDocument/2006/math" xmlns:v="urn:schemas-microsoft-com:vml" xmlns:wp14="http://schemas.microsoft.com/office/word/2010/wordprocessingDrawing" xmlns:wp="http://schemas.openxmlformats.org/drawingml/2006/wordprocessingDrawing" xmlns:w10="urn:schemas-microsoft-com:office:word" xmlns:w="http://schemas.openxmlformats.org/wordprocessingml/2006/main" xmlns:w14="http://schemas.microsoft.com/office/word/2010/wordml" xmlns:w15="http://schemas.microsoft.com/office/word/2012/wordml" xmlns:w16se="http://schemas.microsoft.com/office/word/2015/wordml/symex" xmlns:wpg="http://schemas.microsoft.com/office/word/2010/wordprocessingGroup" xmlns:wpi="http://schemas.microsoft.com/office/word/2010/wordprocessingInk" xmlns:wne="http://schemas.microsoft.com/office/word/2006/wordml" xmlns:wps="http://schemas.microsoft.com/office/word/2010/wordprocessingShape" mc:Ignorable="w14 w15 w16se wp14">
   <w:p/>
 </w:ftr>
 </file>
 
 <file path=word/footnotes.xml><?xml version="1.0" encoding="utf-8"?>
-<w:footnotes xmlns:wpc="http://schemas.microsoft.com/office/word/2010/wordprocessingCanvas" xmlns:cx="http://schemas.microsoft.com/office/drawing/2014/chartex" xmlns:cx1="http://schemas.microsoft.com/office/drawing/2015/9/8/chartex" xmlns:cx2="http://schemas.microsoft.com/office/drawing/2015/10/21/chartex" xmlns:mc="http://schemas.openxmlformats.org/markup-compatibility/2006" xmlns:o="urn:schemas-microsoft-com:office:office" xmlns:r="http://schemas.openxmlformats.org/officeDocument/2006/relationships" xmlns:m="http://schemas.openxmlformats.org/officeDocument/2006/math" xmlns:v="urn:schemas-microsoft-com:vml" xmlns:wp14="http://schemas.microsoft.com/office/word/2010/wordprocessingDrawing" xmlns:wp="http://schemas.openxmlformats.org/drawingml/2006/wordprocessingDrawing" xmlns:w10="urn:schemas-microsoft-com:office:word" xmlns:w="http://schemas.openxmlformats.org/wordprocessingml/2006/main" xmlns:w14="http://schemas.microsoft.com/office/word/2010/wordml" xmlns:w15="http://schemas.microsoft.com/office/word/2012/wordml" xmlns:w16se="http://schemas.microsoft.com/office/word/2015/wordml/symex" xmlns:wpg="http://schemas.microsoft.com/office/word/2010/wordprocessingGroup" xmlns:wpi="http://schemas.microsoft.com/office/word/2010/wordprocessingInk" xmlns:wne="http://schemas.microsoft.com/office/word/2006/wordml" xmlns:wps="http://schemas.microsoft.com/office/word/2010/wordprocessingShape" mc:Ignorable="w14 w15 w16se wp14">
+<w:footnotes xmlns:wpc="http://schemas.microsoft.com/office/word/2010/wordprocessingCanvas" xmlns:cx="http://schemas.microsoft.com/office/drawing/2014/chartex" xmlns:cx1="http://schemas.microsoft.com/office/drawing/2015/9/8/chartex" xmlns:cx2="http://schemas.microsoft.com/office/drawing/2015/10/21/chartex" xmlns:cx3="http://schemas.microsoft.com/office/drawing/2016/5/9/chartex" xmlns:cx4="http://schemas.microsoft.com/office/drawing/2016/5/10/chartex" xmlns:cx5="http://schemas.microsoft.com/office/drawing/2016/5/11/chartex" xmlns:mc="http://schemas.openxmlformats.org/markup-compatibility/2006" xmlns:o="urn:schemas-microsoft-com:office:office" xmlns:r="http://schemas.openxmlformats.org/officeDocument/2006/relationships" xmlns:m="http://schemas.openxmlformats.org/officeDocument/2006/math" xmlns:v="urn:schemas-microsoft-com:vml" xmlns:wp14="http://schemas.microsoft.com/office/word/2010/wordprocessingDrawing" xmlns:wp="http://schemas.openxmlformats.org/drawingml/2006/wordprocessingDrawing" xmlns:w10="urn:schemas-microsoft-com:office:word" xmlns:w="http://schemas.openxmlformats.org/wordprocessingml/2006/main" xmlns:w14="http://schemas.microsoft.com/office/word/2010/wordml" xmlns:w15="http://schemas.microsoft.com/office/word/2012/wordml" xmlns:w16se="http://schemas.microsoft.com/office/word/2015/wordml/symex" xmlns:wpg="http://schemas.microsoft.com/office/word/2010/wordprocessingGroup" xmlns:wpi="http://schemas.microsoft.com/office/word/2010/wordprocessingInk" xmlns:wne="http://schemas.microsoft.com/office/word/2006/wordml" xmlns:wps="http://schemas.microsoft.com/office/word/2010/wordprocessingShape" mc:Ignorable="w14 w15 w16se wp14">
   <w:footnote w:type="separator" w:id="-1">
     <w:p>
       <w:pPr>
@@ -1539,7 +1731,7 @@
 </file>
 
 <file path=word/header1.xml><?xml version="1.0" encoding="utf-8"?>
-<w:hdr xmlns:wpc="http://schemas.microsoft.com/office/word/2010/wordprocessingCanvas" xmlns:cx="http://schemas.microsoft.com/office/drawing/2014/chartex" xmlns:cx1="http://schemas.microsoft.com/office/drawing/2015/9/8/chartex" xmlns:cx2="http://schemas.microsoft.com/office/drawing/2015/10/21/chartex" xmlns:mc="http://schemas.openxmlformats.org/markup-compatibility/2006" xmlns:o="urn:schemas-microsoft-com:office:office" xmlns:r="http://schemas.openxmlformats.org/officeDocument/2006/relationships" xmlns:m="http://schemas.openxmlformats.org/officeDocument/2006/math" xmlns:v="urn:schemas-microsoft-com:vml" xmlns:wp14="http://schemas.microsoft.com/office/word/2010/wordprocessingDrawing" xmlns:wp="http://schemas.openxmlformats.org/drawingml/2006/wordprocessingDrawing" xmlns:w10="urn:schemas-microsoft-com:office:word" xmlns:w="http://schemas.openxmlformats.org/wordprocessingml/2006/main" xmlns:w14="http://schemas.microsoft.com/office/word/2010/wordml" xmlns:w15="http://schemas.microsoft.com/office/word/2012/wordml" xmlns:w16se="http://schemas.microsoft.com/office/word/2015/wordml/symex" xmlns:wpg="http://schemas.microsoft.com/office/word/2010/wordprocessingGroup" xmlns:wpi="http://schemas.microsoft.com/office/word/2010/wordprocessingInk" xmlns:wne="http://schemas.microsoft.com/office/word/2006/wordml" xmlns:wps="http://schemas.microsoft.com/office/word/2010/wordprocessingShape" mc:Ignorable="w14 w15 w16se wp14">
+<w:hdr xmlns:wpc="http://schemas.microsoft.com/office/word/2010/wordprocessingCanvas" xmlns:cx="http://schemas.microsoft.com/office/drawing/2014/chartex" xmlns:cx1="http://schemas.microsoft.com/office/drawing/2015/9/8/chartex" xmlns:cx2="http://schemas.microsoft.com/office/drawing/2015/10/21/chartex" xmlns:cx3="http://schemas.microsoft.com/office/drawing/2016/5/9/chartex" xmlns:cx4="http://schemas.microsoft.com/office/drawing/2016/5/10/chartex" xmlns:cx5="http://schemas.microsoft.com/office/drawing/2016/5/11/chartex" xmlns:mc="http://schemas.openxmlformats.org/markup-compatibility/2006" xmlns:o="urn:schemas-microsoft-com:office:office" xmlns:r="http://schemas.openxmlformats.org/officeDocument/2006/relationships" xmlns:m="http://schemas.openxmlformats.org/officeDocument/2006/math" xmlns:v="urn:schemas-microsoft-com:vml" xmlns:wp14="http://schemas.microsoft.com/office/word/2010/wordprocessingDrawing" xmlns:wp="http://schemas.openxmlformats.org/drawingml/2006/wordprocessingDrawing" xmlns:w10="urn:schemas-microsoft-com:office:word" xmlns:w="http://schemas.openxmlformats.org/wordprocessingml/2006/main" xmlns:w14="http://schemas.microsoft.com/office/word/2010/wordml" xmlns:w15="http://schemas.microsoft.com/office/word/2012/wordml" xmlns:w16se="http://schemas.microsoft.com/office/word/2015/wordml/symex" xmlns:wpg="http://schemas.microsoft.com/office/word/2010/wordprocessingGroup" xmlns:wpi="http://schemas.microsoft.com/office/word/2010/wordprocessingInk" xmlns:wne="http://schemas.microsoft.com/office/word/2006/wordml" xmlns:wps="http://schemas.microsoft.com/office/word/2010/wordprocessingShape" mc:Ignorable="w14 w15 w16se wp14">
   <w:p>
     <w:pPr>
       <w:spacing w:after="0" w:line="240" w:lineRule="auto"/>
@@ -1548,7 +1740,6 @@
     <w:r>
       <w:rPr>
         <w:noProof/>
-        <w:lang w:eastAsia="ja-JP"/>
       </w:rPr>
       <w:drawing>
         <wp:inline distT="114300" distB="114300" distL="114300" distR="114300">
@@ -1605,7 +1796,7 @@
       <w:rPr>
         <w:noProof/>
       </w:rPr>
-      <w:t>3</w:t>
+      <w:t>6</w:t>
     </w:r>
     <w:r>
       <w:fldChar w:fldCharType="end"/>
@@ -1615,9 +1806,129 @@
 </file>
 
 <file path=word/header2.xml><?xml version="1.0" encoding="utf-8"?>
-<w:hdr xmlns:wpc="http://schemas.microsoft.com/office/word/2010/wordprocessingCanvas" xmlns:cx="http://schemas.microsoft.com/office/drawing/2014/chartex" xmlns:cx1="http://schemas.microsoft.com/office/drawing/2015/9/8/chartex" xmlns:cx2="http://schemas.microsoft.com/office/drawing/2015/10/21/chartex" xmlns:mc="http://schemas.openxmlformats.org/markup-compatibility/2006" xmlns:o="urn:schemas-microsoft-com:office:office" xmlns:r="http://schemas.openxmlformats.org/officeDocument/2006/relationships" xmlns:m="http://schemas.openxmlformats.org/officeDocument/2006/math" xmlns:v="urn:schemas-microsoft-com:vml" xmlns:wp14="http://schemas.microsoft.com/office/word/2010/wordprocessingDrawing" xmlns:wp="http://schemas.openxmlformats.org/drawingml/2006/wordprocessingDrawing" xmlns:w10="urn:schemas-microsoft-com:office:word" xmlns:w="http://schemas.openxmlformats.org/wordprocessingml/2006/main" xmlns:w14="http://schemas.microsoft.com/office/word/2010/wordml" xmlns:w15="http://schemas.microsoft.com/office/word/2012/wordml" xmlns:w16se="http://schemas.microsoft.com/office/word/2015/wordml/symex" xmlns:wpg="http://schemas.microsoft.com/office/word/2010/wordprocessingGroup" xmlns:wpi="http://schemas.microsoft.com/office/word/2010/wordprocessingInk" xmlns:wne="http://schemas.microsoft.com/office/word/2006/wordml" xmlns:wps="http://schemas.microsoft.com/office/word/2010/wordprocessingShape" mc:Ignorable="w14 w15 w16se wp14">
+<w:hdr xmlns:wpc="http://schemas.microsoft.com/office/word/2010/wordprocessingCanvas" xmlns:cx="http://schemas.microsoft.com/office/drawing/2014/chartex" xmlns:cx1="http://schemas.microsoft.com/office/drawing/2015/9/8/chartex" xmlns:cx2="http://schemas.microsoft.com/office/drawing/2015/10/21/chartex" xmlns:cx3="http://schemas.microsoft.com/office/drawing/2016/5/9/chartex" xmlns:cx4="http://schemas.microsoft.com/office/drawing/2016/5/10/chartex" xmlns:cx5="http://schemas.microsoft.com/office/drawing/2016/5/11/chartex" xmlns:mc="http://schemas.openxmlformats.org/markup-compatibility/2006" xmlns:o="urn:schemas-microsoft-com:office:office" xmlns:r="http://schemas.openxmlformats.org/officeDocument/2006/relationships" xmlns:m="http://schemas.openxmlformats.org/officeDocument/2006/math" xmlns:v="urn:schemas-microsoft-com:vml" xmlns:wp14="http://schemas.microsoft.com/office/word/2010/wordprocessingDrawing" xmlns:wp="http://schemas.openxmlformats.org/drawingml/2006/wordprocessingDrawing" xmlns:w10="urn:schemas-microsoft-com:office:word" xmlns:w="http://schemas.openxmlformats.org/wordprocessingml/2006/main" xmlns:w14="http://schemas.microsoft.com/office/word/2010/wordml" xmlns:w15="http://schemas.microsoft.com/office/word/2012/wordml" xmlns:w16se="http://schemas.microsoft.com/office/word/2015/wordml/symex" xmlns:wpg="http://schemas.microsoft.com/office/word/2010/wordprocessingGroup" xmlns:wpi="http://schemas.microsoft.com/office/word/2010/wordprocessingInk" xmlns:wne="http://schemas.microsoft.com/office/word/2006/wordml" xmlns:wps="http://schemas.microsoft.com/office/word/2010/wordprocessingShape" mc:Ignorable="w14 w15 w16se wp14">
   <w:p/>
 </w:hdr>
+</file>
+
+<file path=word/numbering.xml><?xml version="1.0" encoding="utf-8"?>
+<w:numbering xmlns:wpc="http://schemas.microsoft.com/office/word/2010/wordprocessingCanvas" xmlns:cx="http://schemas.microsoft.com/office/drawing/2014/chartex" xmlns:cx1="http://schemas.microsoft.com/office/drawing/2015/9/8/chartex" xmlns:cx2="http://schemas.microsoft.com/office/drawing/2015/10/21/chartex" xmlns:cx3="http://schemas.microsoft.com/office/drawing/2016/5/9/chartex" xmlns:cx4="http://schemas.microsoft.com/office/drawing/2016/5/10/chartex" xmlns:cx5="http://schemas.microsoft.com/office/drawing/2016/5/11/chartex" xmlns:mc="http://schemas.openxmlformats.org/markup-compatibility/2006" xmlns:o="urn:schemas-microsoft-com:office:office" xmlns:r="http://schemas.openxmlformats.org/officeDocument/2006/relationships" xmlns:m="http://schemas.openxmlformats.org/officeDocument/2006/math" xmlns:v="urn:schemas-microsoft-com:vml" xmlns:wp14="http://schemas.microsoft.com/office/word/2010/wordprocessingDrawing" xmlns:wp="http://schemas.openxmlformats.org/drawingml/2006/wordprocessingDrawing" xmlns:w10="urn:schemas-microsoft-com:office:word" xmlns:w="http://schemas.openxmlformats.org/wordprocessingml/2006/main" xmlns:w14="http://schemas.microsoft.com/office/word/2010/wordml" xmlns:w15="http://schemas.microsoft.com/office/word/2012/wordml" xmlns:w16se="http://schemas.microsoft.com/office/word/2015/wordml/symex" xmlns:wpg="http://schemas.microsoft.com/office/word/2010/wordprocessingGroup" xmlns:wpi="http://schemas.microsoft.com/office/word/2010/wordprocessingInk" xmlns:wne="http://schemas.microsoft.com/office/word/2006/wordml" xmlns:wps="http://schemas.microsoft.com/office/word/2010/wordprocessingShape" mc:Ignorable="w14 w15 w16se wp14">
+  <w:abstractNum w:abstractNumId="0" w15:restartNumberingAfterBreak="0">
+    <w:nsid w:val="7C691094"/>
+    <w:multiLevelType w:val="hybridMultilevel"/>
+    <w:tmpl w:val="A70C2A76"/>
+    <w:lvl w:ilvl="0" w:tplc="C882A0EA">
+      <w:numFmt w:val="bullet"/>
+      <w:lvlText w:val="-"/>
+      <w:lvlJc w:val="left"/>
+      <w:pPr>
+        <w:ind w:left="720" w:hanging="360"/>
+      </w:pPr>
+      <w:rPr>
+        <w:rFonts w:ascii="Times New Roman" w:eastAsia="Times New Roman" w:hAnsi="Times New Roman" w:cs="Times New Roman" w:hint="default"/>
+      </w:rPr>
+    </w:lvl>
+    <w:lvl w:ilvl="1" w:tplc="04090003" w:tentative="1">
+      <w:start w:val="1"/>
+      <w:numFmt w:val="bullet"/>
+      <w:lvlText w:val="o"/>
+      <w:lvlJc w:val="left"/>
+      <w:pPr>
+        <w:ind w:left="1440" w:hanging="360"/>
+      </w:pPr>
+      <w:rPr>
+        <w:rFonts w:ascii="Courier New" w:hAnsi="Courier New" w:cs="Courier New" w:hint="default"/>
+      </w:rPr>
+    </w:lvl>
+    <w:lvl w:ilvl="2" w:tplc="04090005" w:tentative="1">
+      <w:start w:val="1"/>
+      <w:numFmt w:val="bullet"/>
+      <w:lvlText w:val=""/>
+      <w:lvlJc w:val="left"/>
+      <w:pPr>
+        <w:ind w:left="2160" w:hanging="360"/>
+      </w:pPr>
+      <w:rPr>
+        <w:rFonts w:ascii="Wingdings" w:hAnsi="Wingdings" w:hint="default"/>
+      </w:rPr>
+    </w:lvl>
+    <w:lvl w:ilvl="3" w:tplc="04090001" w:tentative="1">
+      <w:start w:val="1"/>
+      <w:numFmt w:val="bullet"/>
+      <w:lvlText w:val=""/>
+      <w:lvlJc w:val="left"/>
+      <w:pPr>
+        <w:ind w:left="2880" w:hanging="360"/>
+      </w:pPr>
+      <w:rPr>
+        <w:rFonts w:ascii="Symbol" w:hAnsi="Symbol" w:hint="default"/>
+      </w:rPr>
+    </w:lvl>
+    <w:lvl w:ilvl="4" w:tplc="04090003" w:tentative="1">
+      <w:start w:val="1"/>
+      <w:numFmt w:val="bullet"/>
+      <w:lvlText w:val="o"/>
+      <w:lvlJc w:val="left"/>
+      <w:pPr>
+        <w:ind w:left="3600" w:hanging="360"/>
+      </w:pPr>
+      <w:rPr>
+        <w:rFonts w:ascii="Courier New" w:hAnsi="Courier New" w:cs="Courier New" w:hint="default"/>
+      </w:rPr>
+    </w:lvl>
+    <w:lvl w:ilvl="5" w:tplc="04090005" w:tentative="1">
+      <w:start w:val="1"/>
+      <w:numFmt w:val="bullet"/>
+      <w:lvlText w:val=""/>
+      <w:lvlJc w:val="left"/>
+      <w:pPr>
+        <w:ind w:left="4320" w:hanging="360"/>
+      </w:pPr>
+      <w:rPr>
+        <w:rFonts w:ascii="Wingdings" w:hAnsi="Wingdings" w:hint="default"/>
+      </w:rPr>
+    </w:lvl>
+    <w:lvl w:ilvl="6" w:tplc="04090001" w:tentative="1">
+      <w:start w:val="1"/>
+      <w:numFmt w:val="bullet"/>
+      <w:lvlText w:val=""/>
+      <w:lvlJc w:val="left"/>
+      <w:pPr>
+        <w:ind w:left="5040" w:hanging="360"/>
+      </w:pPr>
+      <w:rPr>
+        <w:rFonts w:ascii="Symbol" w:hAnsi="Symbol" w:hint="default"/>
+      </w:rPr>
+    </w:lvl>
+    <w:lvl w:ilvl="7" w:tplc="04090003" w:tentative="1">
+      <w:start w:val="1"/>
+      <w:numFmt w:val="bullet"/>
+      <w:lvlText w:val="o"/>
+      <w:lvlJc w:val="left"/>
+      <w:pPr>
+        <w:ind w:left="5760" w:hanging="360"/>
+      </w:pPr>
+      <w:rPr>
+        <w:rFonts w:ascii="Courier New" w:hAnsi="Courier New" w:cs="Courier New" w:hint="default"/>
+      </w:rPr>
+    </w:lvl>
+    <w:lvl w:ilvl="8" w:tplc="04090005" w:tentative="1">
+      <w:start w:val="1"/>
+      <w:numFmt w:val="bullet"/>
+      <w:lvlText w:val=""/>
+      <w:lvlJc w:val="left"/>
+      <w:pPr>
+        <w:ind w:left="6480" w:hanging="360"/>
+      </w:pPr>
+      <w:rPr>
+        <w:rFonts w:ascii="Wingdings" w:hAnsi="Wingdings" w:hint="default"/>
+      </w:rPr>
+    </w:lvl>
+  </w:abstractNum>
+  <w:num w:numId="1">
+    <w:abstractNumId w:val="0"/>
+  </w:num>
+</w:numbering>
 </file>
 
 <file path=word/styles.xml><?xml version="1.0" encoding="utf-8"?>
@@ -1639,11 +1950,11 @@
       </w:pPr>
     </w:pPrDefault>
   </w:docDefaults>
-  <w:latentStyles w:defLockedState="0" w:defUIPriority="99" w:defSemiHidden="0" w:defUnhideWhenUsed="0" w:defQFormat="0" w:count="372">
+  <w:latentStyles w:defLockedState="0" w:defUIPriority="99" w:defSemiHidden="0" w:defUnhideWhenUsed="0" w:defQFormat="0" w:count="374">
     <w:lsdException w:name="Normal" w:uiPriority="0" w:qFormat="1"/>
     <w:lsdException w:name="heading 1" w:uiPriority="9" w:qFormat="1"/>
     <w:lsdException w:name="heading 2" w:semiHidden="1" w:uiPriority="9" w:unhideWhenUsed="1" w:qFormat="1"/>
-    <w:lsdException w:name="heading 3" w:semiHidden="1" w:uiPriority="9" w:unhideWhenUsed="1" w:qFormat="1"/>
+    <w:lsdException w:name="heading 3" w:semiHidden="1" w:uiPriority="0" w:unhideWhenUsed="1" w:qFormat="1"/>
     <w:lsdException w:name="heading 4" w:semiHidden="1" w:uiPriority="9" w:unhideWhenUsed="1" w:qFormat="1"/>
     <w:lsdException w:name="heading 5" w:semiHidden="1" w:uiPriority="9" w:unhideWhenUsed="1" w:qFormat="1"/>
     <w:lsdException w:name="heading 6" w:semiHidden="1" w:uiPriority="9" w:unhideWhenUsed="1" w:qFormat="1"/>
@@ -1745,7 +2056,6 @@
     <w:lsdException w:name="HTML Sample" w:semiHidden="1" w:unhideWhenUsed="1"/>
     <w:lsdException w:name="HTML Typewriter" w:semiHidden="1" w:unhideWhenUsed="1"/>
     <w:lsdException w:name="HTML Variable" w:semiHidden="1" w:unhideWhenUsed="1"/>
-    <w:lsdException w:name="Normal Table" w:semiHidden="1" w:unhideWhenUsed="1"/>
     <w:lsdException w:name="annotation subject" w:semiHidden="1" w:unhideWhenUsed="1"/>
     <w:lsdException w:name="No List" w:semiHidden="1" w:unhideWhenUsed="1"/>
     <w:lsdException w:name="Outline List 1" w:semiHidden="1" w:unhideWhenUsed="1"/>
@@ -1791,11 +2101,9 @@
     <w:lsdException w:name="Table Subtle 1" w:semiHidden="1" w:unhideWhenUsed="1"/>
     <w:lsdException w:name="Table Subtle 2" w:semiHidden="1" w:unhideWhenUsed="1"/>
     <w:lsdException w:name="Table Web 1" w:semiHidden="1" w:unhideWhenUsed="1"/>
-    <w:lsdException w:name="Table Web 2" w:semiHidden="1" w:unhideWhenUsed="1"/>
     <w:lsdException w:name="Table Web 3" w:semiHidden="1" w:unhideWhenUsed="1"/>
     <w:lsdException w:name="Balloon Text" w:semiHidden="1" w:unhideWhenUsed="1"/>
     <w:lsdException w:name="Table Grid" w:uiPriority="39"/>
-    <w:lsdException w:name="Table Theme" w:semiHidden="1" w:unhideWhenUsed="1"/>
     <w:lsdException w:name="Placeholder Text" w:semiHidden="1"/>
     <w:lsdException w:name="No Spacing" w:uiPriority="1" w:qFormat="1"/>
     <w:lsdException w:name="Light Shading" w:uiPriority="60"/>
@@ -2012,6 +2320,8 @@
     <w:lsdException w:name="List Table 6 Colorful Accent 6" w:uiPriority="51"/>
     <w:lsdException w:name="List Table 7 Colorful Accent 6" w:uiPriority="52"/>
     <w:lsdException w:name="Mention" w:semiHidden="1" w:unhideWhenUsed="1"/>
+    <w:lsdException w:name="Smart Hyperlink" w:semiHidden="1" w:unhideWhenUsed="1"/>
+    <w:lsdException w:name="Hashtag" w:semiHidden="1" w:unhideWhenUsed="1"/>
   </w:latentStyles>
   <w:style w:type="paragraph" w:default="1" w:styleId="Normal">
     <w:name w:val="Normal"/>
@@ -2056,6 +2366,7 @@
     <w:name w:val="heading 3"/>
     <w:basedOn w:val="Normal"/>
     <w:next w:val="Normal"/>
+    <w:link w:val="Heading3Char"/>
     <w:pPr>
       <w:keepNext/>
       <w:keepLines/>
@@ -2120,7 +2431,6 @@
   <w:style w:type="character" w:default="1" w:styleId="DefaultParagraphFont">
     <w:name w:val="Default Paragraph Font"/>
     <w:uiPriority w:val="1"/>
-    <w:semiHidden/>
     <w:unhideWhenUsed/>
   </w:style>
   <w:style w:type="table" w:default="1" w:styleId="TableNormal">
@@ -2199,6 +2509,57 @@
       <w:tblStyleRowBandSize w:val="1"/>
       <w:tblStyleColBandSize w:val="1"/>
     </w:tblPr>
+  </w:style>
+  <w:style w:type="paragraph" w:styleId="ListParagraph">
+    <w:name w:val="List Paragraph"/>
+    <w:basedOn w:val="Normal"/>
+    <w:uiPriority w:val="34"/>
+    <w:qFormat/>
+    <w:rsid w:val="00042FC0"/>
+    <w:pPr>
+      <w:ind w:left="720"/>
+      <w:contextualSpacing/>
+    </w:pPr>
+  </w:style>
+  <w:style w:type="character" w:customStyle="1" w:styleId="Heading3Char">
+    <w:name w:val="Heading 3 Char"/>
+    <w:basedOn w:val="DefaultParagraphFont"/>
+    <w:link w:val="Heading3"/>
+    <w:rsid w:val="00070742"/>
+    <w:rPr>
+      <w:rFonts w:ascii="Calibri" w:eastAsia="Calibri" w:hAnsi="Calibri" w:cs="Calibri"/>
+      <w:color w:val="1E4D78"/>
+    </w:rPr>
+  </w:style>
+  <w:style w:type="paragraph" w:styleId="BalloonText">
+    <w:name w:val="Balloon Text"/>
+    <w:basedOn w:val="Normal"/>
+    <w:link w:val="BalloonTextChar"/>
+    <w:uiPriority w:val="99"/>
+    <w:semiHidden/>
+    <w:unhideWhenUsed/>
+    <w:rsid w:val="005E123F"/>
+    <w:pPr>
+      <w:spacing w:after="0" w:line="240" w:lineRule="auto"/>
+    </w:pPr>
+    <w:rPr>
+      <w:rFonts w:ascii="Segoe UI" w:hAnsi="Segoe UI" w:cs="Segoe UI"/>
+      <w:sz w:val="18"/>
+      <w:szCs w:val="18"/>
+    </w:rPr>
+  </w:style>
+  <w:style w:type="character" w:customStyle="1" w:styleId="BalloonTextChar">
+    <w:name w:val="Balloon Text Char"/>
+    <w:basedOn w:val="DefaultParagraphFont"/>
+    <w:link w:val="BalloonText"/>
+    <w:uiPriority w:val="99"/>
+    <w:semiHidden/>
+    <w:rsid w:val="005E123F"/>
+    <w:rPr>
+      <w:rFonts w:ascii="Segoe UI" w:hAnsi="Segoe UI" w:cs="Segoe UI"/>
+      <w:sz w:val="18"/>
+      <w:szCs w:val="18"/>
+    </w:rPr>
   </w:style>
 </w:styles>
 </file>

</xml_diff>